<commit_message>
Added craglist to portfolio
</commit_message>
<xml_diff>
--- a/Nordin_Resume.docx
+++ b/Nordin_Resume.docx
@@ -186,7 +186,23 @@
           <w:sz w:val="20"/>
           <w:szCs w:val="20"/>
         </w:rPr>
-        <w:t>Applies comprehensive knowledge of Align digital platform and sales strategies for key accounts to accelerate revenue and higher case volume.</w:t>
+        <w:t>Applie</w:t>
+      </w:r>
+      <w:r>
+        <w:rPr>
+          <w:rFonts w:ascii="Cambria" w:hAnsi="Cambria"/>
+          <w:sz w:val="20"/>
+          <w:szCs w:val="20"/>
+        </w:rPr>
+        <w:t>d</w:t>
+      </w:r>
+      <w:r>
+        <w:rPr>
+          <w:rFonts w:ascii="Cambria" w:hAnsi="Cambria"/>
+          <w:sz w:val="20"/>
+          <w:szCs w:val="20"/>
+        </w:rPr>
+        <w:t xml:space="preserve"> comprehensive knowledge of Align digital platform and sales strategies for key accounts to accelerate revenue and higher case volume.</w:t>
       </w:r>
     </w:p>
     <w:p>
@@ -210,7 +226,23 @@
           <w:sz w:val="20"/>
           <w:szCs w:val="20"/>
         </w:rPr>
-        <w:t>Sells directly to professional business owners, transforming an analog process to digital to help practitioners grow their business.</w:t>
+        <w:t>S</w:t>
+      </w:r>
+      <w:r>
+        <w:rPr>
+          <w:rFonts w:ascii="Cambria" w:hAnsi="Cambria"/>
+          <w:sz w:val="20"/>
+          <w:szCs w:val="20"/>
+        </w:rPr>
+        <w:t>old</w:t>
+      </w:r>
+      <w:r>
+        <w:rPr>
+          <w:rFonts w:ascii="Cambria" w:hAnsi="Cambria"/>
+          <w:sz w:val="20"/>
+          <w:szCs w:val="20"/>
+        </w:rPr>
+        <w:t xml:space="preserve"> directly to professional business owners, transforming an analog process to digital to help practitioners grow their business.</w:t>
       </w:r>
     </w:p>
     <w:p>
@@ -242,7 +274,7 @@
           <w:sz w:val="20"/>
           <w:szCs w:val="20"/>
         </w:rPr>
-        <w:t>s</w:t>
+        <w:t>ed</w:t>
       </w:r>
       <w:r>
         <w:rPr>
@@ -306,7 +338,39 @@
           <w:sz w:val="20"/>
           <w:szCs w:val="20"/>
         </w:rPr>
-        <w:t>Manages and defines a geography of accounts to grow their business, based on deep understanding of each account’s business, goals, challenges, and opportunities.</w:t>
+        <w:t>Manage</w:t>
+      </w:r>
+      <w:r>
+        <w:rPr>
+          <w:rFonts w:ascii="Cambria" w:hAnsi="Cambria"/>
+          <w:sz w:val="20"/>
+          <w:szCs w:val="20"/>
+        </w:rPr>
+        <w:t>d</w:t>
+      </w:r>
+      <w:r>
+        <w:rPr>
+          <w:rFonts w:ascii="Cambria" w:hAnsi="Cambria"/>
+          <w:sz w:val="20"/>
+          <w:szCs w:val="20"/>
+        </w:rPr>
+        <w:t xml:space="preserve"> a define</w:t>
+      </w:r>
+      <w:r>
+        <w:rPr>
+          <w:rFonts w:ascii="Cambria" w:hAnsi="Cambria"/>
+          <w:sz w:val="20"/>
+          <w:szCs w:val="20"/>
+        </w:rPr>
+        <w:t>d</w:t>
+      </w:r>
+      <w:r>
+        <w:rPr>
+          <w:rFonts w:ascii="Cambria" w:hAnsi="Cambria"/>
+          <w:sz w:val="20"/>
+          <w:szCs w:val="20"/>
+        </w:rPr>
+        <w:t xml:space="preserve"> a geography of accounts to grow their business, based on deep understanding of each account’s business, goals, challenges, and opportunities.</w:t>
       </w:r>
     </w:p>
     <w:p>
@@ -330,7 +394,23 @@
           <w:sz w:val="20"/>
           <w:szCs w:val="20"/>
         </w:rPr>
-        <w:t>Utilizes data/analytics to help customers drive decision-making</w:t>
+        <w:t>Utilize</w:t>
+      </w:r>
+      <w:r>
+        <w:rPr>
+          <w:rFonts w:ascii="Cambria" w:hAnsi="Cambria"/>
+          <w:sz w:val="20"/>
+          <w:szCs w:val="20"/>
+        </w:rPr>
+        <w:t>d</w:t>
+      </w:r>
+      <w:r>
+        <w:rPr>
+          <w:rFonts w:ascii="Cambria" w:hAnsi="Cambria"/>
+          <w:sz w:val="20"/>
+          <w:szCs w:val="20"/>
+        </w:rPr>
+        <w:t xml:space="preserve"> data/analytics to help customers drive decision-making</w:t>
       </w:r>
       <w:r>
         <w:rPr>
@@ -370,7 +450,7 @@
           <w:sz w:val="20"/>
           <w:szCs w:val="20"/>
         </w:rPr>
-        <w:t>s</w:t>
+        <w:t>d</w:t>
       </w:r>
       <w:r>
         <w:rPr>

</xml_diff>

<commit_message>
Changed description for budget tracker
</commit_message>
<xml_diff>
--- a/Nordin_Resume.docx
+++ b/Nordin_Resume.docx
@@ -201,7 +201,7 @@
     </w:p>
     <w:p>
       <w:pPr>
-        <w:spacing w:after="120"/>
+        <w:spacing w:before="160" w:after="120"/>
         <w:ind w:right="187"/>
         <w:jc w:val="center"/>
         <w:rPr>
@@ -454,7 +454,7 @@
           <w:rFonts w:ascii="Cambria" w:hAnsi="Cambria"/>
           <w:b/>
         </w:rPr>
-        <w:t>FilmStache</w:t>
+        <w:t>Employee Directory</w:t>
       </w:r>
       <w:r>
         <w:rPr>
@@ -539,7 +539,16 @@
           <w:sz w:val="20"/>
           <w:szCs w:val="20"/>
         </w:rPr>
-        <w:t>A user-friendly, member-based web application used to find, review, and archive movies.</w:t>
+        <w:t>An application that renders a random table of “employees” which can be sorted or filtered</w:t>
+      </w:r>
+      <w:r>
+        <w:rPr>
+          <w:rFonts w:ascii="Cambria" w:hAnsi="Cambria"/>
+          <w:bCs/>
+          <w:sz w:val="20"/>
+          <w:szCs w:val="20"/>
+        </w:rPr>
+        <w:t>.</w:t>
       </w:r>
     </w:p>
     <w:p>
@@ -574,7 +583,25 @@
           <w:sz w:val="20"/>
           <w:szCs w:val="20"/>
         </w:rPr>
-        <w:t>: Primary author</w:t>
+        <w:t xml:space="preserve">: </w:t>
+      </w:r>
+      <w:r>
+        <w:rPr>
+          <w:rFonts w:ascii="Cambria" w:hAnsi="Cambria"/>
+          <w:bCs/>
+          <w:sz w:val="20"/>
+          <w:szCs w:val="20"/>
+        </w:rPr>
+        <w:t>Sole</w:t>
+      </w:r>
+      <w:r>
+        <w:rPr>
+          <w:rFonts w:ascii="Cambria" w:hAnsi="Cambria"/>
+          <w:bCs/>
+          <w:sz w:val="20"/>
+          <w:szCs w:val="20"/>
+        </w:rPr>
+        <w:t xml:space="preserve"> author</w:t>
       </w:r>
     </w:p>
     <w:p>
@@ -609,34 +636,201 @@
           <w:sz w:val="20"/>
           <w:szCs w:val="20"/>
         </w:rPr>
-        <w:t>: React, MongoDB, Mongoose, Express,</w:t>
-      </w:r>
-      <w:r>
-        <w:rPr>
-          <w:rFonts w:ascii="Cambria" w:hAnsi="Cambria"/>
-          <w:bCs/>
-          <w:sz w:val="20"/>
-          <w:szCs w:val="20"/>
-        </w:rPr>
-        <w:t xml:space="preserve"> Passport, Local Authentication,</w:t>
-      </w:r>
-      <w:r>
-        <w:rPr>
-          <w:rFonts w:ascii="Cambria" w:hAnsi="Cambria"/>
-          <w:bCs/>
-          <w:sz w:val="20"/>
-          <w:szCs w:val="20"/>
-        </w:rPr>
-        <w:t xml:space="preserve"> CSS</w:t>
-      </w:r>
-      <w:r>
-        <w:rPr>
-          <w:rFonts w:ascii="Cambria" w:hAnsi="Cambria"/>
-          <w:bCs/>
-          <w:sz w:val="20"/>
-          <w:szCs w:val="20"/>
-        </w:rPr>
-        <w:t>, Bootstrap</w:t>
+        <w:t xml:space="preserve">: React, </w:t>
+      </w:r>
+      <w:r>
+        <w:rPr>
+          <w:rFonts w:ascii="Cambria" w:hAnsi="Cambria"/>
+          <w:bCs/>
+          <w:sz w:val="20"/>
+          <w:szCs w:val="20"/>
+        </w:rPr>
+        <w:t>Random User API, Fuzzy Search NPM, CSS, Bootstrap</w:t>
+      </w:r>
+    </w:p>
+    <w:p>
+      <w:pPr>
+        <w:spacing w:after="120"/>
+        <w:ind w:right="187"/>
+        <w:rPr>
+          <w:rFonts w:ascii="Cambria" w:hAnsi="Cambria"/>
+          <w:bCs/>
+        </w:rPr>
+      </w:pPr>
+      <w:r>
+        <w:rPr>
+          <w:rFonts w:ascii="Cambria" w:hAnsi="Cambria"/>
+          <w:b/>
+        </w:rPr>
+        <w:t xml:space="preserve">Budget Tracker PWA  |  </w:t>
+      </w:r>
+      <w:hyperlink r:id="rId12" w:history="1">
+        <w:r>
+          <w:rPr>
+            <w:rStyle w:val="Hyperlink"/>
+            <w:rFonts w:ascii="Cambria" w:hAnsi="Cambria"/>
+            <w:b/>
+          </w:rPr>
+          <w:t>Deployed Application</w:t>
+        </w:r>
+      </w:hyperlink>
+      <w:r>
+        <w:rPr>
+          <w:rFonts w:ascii="Cambria" w:hAnsi="Cambria"/>
+          <w:b/>
+        </w:rPr>
+        <w:t xml:space="preserve">  |  </w:t>
+      </w:r>
+      <w:hyperlink r:id="rId13" w:history="1">
+        <w:r>
+          <w:rPr>
+            <w:rStyle w:val="Hyperlink"/>
+            <w:rFonts w:ascii="Cambria" w:hAnsi="Cambria"/>
+            <w:b/>
+          </w:rPr>
+          <w:t>GitHub Repo</w:t>
+        </w:r>
+      </w:hyperlink>
+    </w:p>
+    <w:p>
+      <w:pPr>
+        <w:pStyle w:val="ListParagraph"/>
+        <w:numPr>
+          <w:ilvl w:val="0"/>
+          <w:numId w:val="10"/>
+        </w:numPr>
+        <w:spacing w:after="120"/>
+        <w:ind w:right="187"/>
+        <w:rPr>
+          <w:rFonts w:ascii="Cambria" w:hAnsi="Cambria"/>
+          <w:bCs/>
+          <w:sz w:val="20"/>
+          <w:szCs w:val="20"/>
+        </w:rPr>
+      </w:pPr>
+      <w:r>
+        <w:rPr>
+          <w:rFonts w:ascii="Cambria" w:hAnsi="Cambria"/>
+          <w:b/>
+          <w:sz w:val="20"/>
+          <w:szCs w:val="20"/>
+        </w:rPr>
+        <w:t>Summary</w:t>
+      </w:r>
+      <w:r>
+        <w:rPr>
+          <w:rFonts w:ascii="Cambria" w:hAnsi="Cambria"/>
+          <w:bCs/>
+          <w:sz w:val="20"/>
+          <w:szCs w:val="20"/>
+        </w:rPr>
+        <w:t xml:space="preserve">: </w:t>
+      </w:r>
+      <w:r>
+        <w:rPr>
+          <w:rFonts w:ascii="Cambria" w:hAnsi="Cambria"/>
+          <w:bCs/>
+          <w:sz w:val="20"/>
+          <w:szCs w:val="20"/>
+        </w:rPr>
+        <w:t xml:space="preserve">The user can add expenses and deposits to their budget without an internet connection. When entering transactions offline, they populate the total when brought back online. </w:t>
+      </w:r>
+    </w:p>
+    <w:p>
+      <w:pPr>
+        <w:pStyle w:val="ListParagraph"/>
+        <w:numPr>
+          <w:ilvl w:val="0"/>
+          <w:numId w:val="10"/>
+        </w:numPr>
+        <w:spacing w:after="120"/>
+        <w:ind w:right="187"/>
+        <w:rPr>
+          <w:rFonts w:ascii="Cambria" w:hAnsi="Cambria"/>
+          <w:bCs/>
+          <w:sz w:val="20"/>
+          <w:szCs w:val="20"/>
+        </w:rPr>
+      </w:pPr>
+      <w:r>
+        <w:rPr>
+          <w:rFonts w:ascii="Cambria" w:hAnsi="Cambria"/>
+          <w:b/>
+          <w:sz w:val="20"/>
+          <w:szCs w:val="20"/>
+        </w:rPr>
+        <w:t>Role</w:t>
+      </w:r>
+      <w:r>
+        <w:rPr>
+          <w:rFonts w:ascii="Cambria" w:hAnsi="Cambria"/>
+          <w:bCs/>
+          <w:sz w:val="20"/>
+          <w:szCs w:val="20"/>
+        </w:rPr>
+        <w:t xml:space="preserve">: </w:t>
+      </w:r>
+      <w:r>
+        <w:rPr>
+          <w:rFonts w:ascii="Cambria" w:hAnsi="Cambria"/>
+          <w:bCs/>
+          <w:sz w:val="20"/>
+          <w:szCs w:val="20"/>
+        </w:rPr>
+        <w:t>Primary</w:t>
+      </w:r>
+      <w:r>
+        <w:rPr>
+          <w:rFonts w:ascii="Cambria" w:hAnsi="Cambria"/>
+          <w:bCs/>
+          <w:sz w:val="20"/>
+          <w:szCs w:val="20"/>
+        </w:rPr>
+        <w:t xml:space="preserve"> author</w:t>
+      </w:r>
+    </w:p>
+    <w:p>
+      <w:pPr>
+        <w:pStyle w:val="ListParagraph"/>
+        <w:numPr>
+          <w:ilvl w:val="0"/>
+          <w:numId w:val="10"/>
+        </w:numPr>
+        <w:spacing w:after="120"/>
+        <w:ind w:right="187"/>
+        <w:rPr>
+          <w:rFonts w:ascii="Cambria" w:hAnsi="Cambria"/>
+          <w:bCs/>
+          <w:sz w:val="20"/>
+          <w:szCs w:val="20"/>
+        </w:rPr>
+      </w:pPr>
+      <w:r>
+        <w:rPr>
+          <w:rFonts w:ascii="Cambria" w:hAnsi="Cambria"/>
+          <w:b/>
+          <w:sz w:val="20"/>
+          <w:szCs w:val="20"/>
+        </w:rPr>
+        <w:t>Tools</w:t>
+      </w:r>
+      <w:r>
+        <w:rPr>
+          <w:rFonts w:ascii="Cambria" w:hAnsi="Cambria"/>
+          <w:bCs/>
+          <w:sz w:val="20"/>
+          <w:szCs w:val="20"/>
+        </w:rPr>
+        <w:t xml:space="preserve">: React, </w:t>
+      </w:r>
+      <w:r>
+        <w:rPr>
+          <w:rFonts w:ascii="Cambria" w:hAnsi="Cambria"/>
+          <w:bCs/>
+          <w:sz w:val="20"/>
+          <w:szCs w:val="20"/>
+        </w:rPr>
+        <w:t>Random User API, Fuzzy Search NPM, CSS, Bootstrap</w:t>
       </w:r>
     </w:p>
     <w:p>
@@ -1091,6 +1285,7 @@
           <w:sz w:val="20"/>
           <w:szCs w:val="20"/>
         </w:rPr>
+        <w:lastRenderedPageBreak/>
         <w:t>Remotely managed various account geographies to help customers increase Invisalign adoption within their practice.</w:t>
       </w:r>
     </w:p>
@@ -1245,7 +1440,6 @@
           <w:sz w:val="20"/>
           <w:szCs w:val="20"/>
         </w:rPr>
-        <w:lastRenderedPageBreak/>
         <w:t>Conduct</w:t>
       </w:r>
       <w:r>
@@ -2400,7 +2594,7 @@
       </w:r>
     </w:p>
     <w:sectPr>
-      <w:headerReference w:type="default" r:id="rId12"/>
+      <w:headerReference w:type="default" r:id="rId14"/>
       <w:pgSz w:w="12240" w:h="15840"/>
       <w:pgMar w:top="1080" w:right="1440" w:bottom="1080" w:left="1080" w:header="720" w:footer="720" w:gutter="0"/>
       <w:cols w:space="720"/>

</xml_diff>

<commit_message>
Styling complete for new page
</commit_message>
<xml_diff>
--- a/Nordin_Resume.docx
+++ b/Nordin_Resume.docx
@@ -1,6 +1,6 @@
 
 <file path=word/document.xml><?xml version="1.0" encoding="utf-8"?>
-<w:document xmlns:wpc="http://schemas.microsoft.com/office/word/2010/wordprocessingCanvas" xmlns:cx="http://schemas.microsoft.com/office/drawing/2014/chartex" xmlns:cx1="http://schemas.microsoft.com/office/drawing/2015/9/8/chartex" xmlns:cx2="http://schemas.microsoft.com/office/drawing/2015/10/21/chartex" xmlns:cx3="http://schemas.microsoft.com/office/drawing/2016/5/9/chartex" xmlns:cx4="http://schemas.microsoft.com/office/drawing/2016/5/10/chartex" xmlns:cx5="http://schemas.microsoft.com/office/drawing/2016/5/11/chartex" xmlns:cx6="http://schemas.microsoft.com/office/drawing/2016/5/12/chartex" xmlns:cx7="http://schemas.microsoft.com/office/drawing/2016/5/13/chartex" xmlns:cx8="http://schemas.microsoft.com/office/drawing/2016/5/14/chartex" xmlns:mc="http://schemas.openxmlformats.org/markup-compatibility/2006" xmlns:aink="http://schemas.microsoft.com/office/drawing/2016/ink" xmlns:am3d="http://schemas.microsoft.com/office/drawing/2017/model3d" xmlns:o="urn:schemas-microsoft-com:office:office" xmlns:r="http://schemas.openxmlformats.org/officeDocument/2006/relationships" xmlns:m="http://schemas.openxmlformats.org/officeDocument/2006/math" xmlns:v="urn:schemas-microsoft-com:vml" xmlns:wp14="http://schemas.microsoft.com/office/word/2010/wordprocessingDrawing" xmlns:wp="http://schemas.openxmlformats.org/drawingml/2006/wordprocessingDrawing" xmlns:w10="urn:schemas-microsoft-com:office:word" xmlns:w="http://schemas.openxmlformats.org/wordprocessingml/2006/main" xmlns:w14="http://schemas.microsoft.com/office/word/2010/wordml" xmlns:w15="http://schemas.microsoft.com/office/word/2012/wordml" xmlns:w16cex="http://schemas.microsoft.com/office/word/2018/wordml/cex" xmlns:w16cid="http://schemas.microsoft.com/office/word/2016/wordml/cid" xmlns:w16="http://schemas.microsoft.com/office/word/2018/wordml" xmlns:w16se="http://schemas.microsoft.com/office/word/2015/wordml/symex" xmlns:wpg="http://schemas.microsoft.com/office/word/2010/wordprocessingGroup" xmlns:wpi="http://schemas.microsoft.com/office/word/2010/wordprocessingInk" xmlns:wne="http://schemas.microsoft.com/office/word/2006/wordml" xmlns:wps="http://schemas.microsoft.com/office/word/2010/wordprocessingShape" mc:Ignorable="w14 w15 w16se w16cid w16 w16cex wp14">
+<w:document xmlns:wpc="http://schemas.microsoft.com/office/word/2010/wordprocessingCanvas" xmlns:cx="http://schemas.microsoft.com/office/drawing/2014/chartex" xmlns:cx1="http://schemas.microsoft.com/office/drawing/2015/9/8/chartex" xmlns:cx2="http://schemas.microsoft.com/office/drawing/2015/10/21/chartex" xmlns:cx3="http://schemas.microsoft.com/office/drawing/2016/5/9/chartex" xmlns:cx4="http://schemas.microsoft.com/office/drawing/2016/5/10/chartex" xmlns:cx5="http://schemas.microsoft.com/office/drawing/2016/5/11/chartex" xmlns:cx6="http://schemas.microsoft.com/office/drawing/2016/5/12/chartex" xmlns:cx7="http://schemas.microsoft.com/office/drawing/2016/5/13/chartex" xmlns:cx8="http://schemas.microsoft.com/office/drawing/2016/5/14/chartex" xmlns:mc="http://schemas.openxmlformats.org/markup-compatibility/2006" xmlns:aink="http://schemas.microsoft.com/office/drawing/2016/ink" xmlns:am3d="http://schemas.microsoft.com/office/drawing/2017/model3d" xmlns:o="urn:schemas-microsoft-com:office:office" xmlns:r="http://schemas.openxmlformats.org/officeDocument/2006/relationships" xmlns:m="http://schemas.openxmlformats.org/officeDocument/2006/math" xmlns:v="urn:schemas-microsoft-com:vml" xmlns:wp14="http://schemas.microsoft.com/office/word/2010/wordprocessingDrawing" xmlns:wp="http://schemas.openxmlformats.org/drawingml/2006/wordprocessingDrawing" xmlns:w10="urn:schemas-microsoft-com:office:word" xmlns:w="http://schemas.openxmlformats.org/wordprocessingml/2006/main" xmlns:w14="http://schemas.microsoft.com/office/word/2010/wordml" xmlns:w15="http://schemas.microsoft.com/office/word/2012/wordml" xmlns:w16cex="http://schemas.microsoft.com/office/word/2018/wordml/cex" xmlns:w16cid="http://schemas.microsoft.com/office/word/2016/wordml/cid" xmlns:w16="http://schemas.microsoft.com/office/word/2018/wordml" xmlns:w16sdtdh="http://schemas.microsoft.com/office/word/2020/wordml/sdtdatahash" xmlns:w16se="http://schemas.microsoft.com/office/word/2015/wordml/symex" xmlns:wpg="http://schemas.microsoft.com/office/word/2010/wordprocessingGroup" xmlns:wpi="http://schemas.microsoft.com/office/word/2010/wordprocessingInk" xmlns:wne="http://schemas.microsoft.com/office/word/2006/wordml" xmlns:wps="http://schemas.microsoft.com/office/word/2010/wordprocessingShape" mc:Ignorable="w14 w15 w16se w16cid w16 w16cex w16sdtdh wp14">
   <w:body>
     <w:p>
       <w:pPr>
@@ -8,16 +8,16 @@
         <w:jc w:val="center"/>
         <w:rPr>
           <w:rFonts w:ascii="Cambria" w:hAnsi="Cambria"/>
-          <w:sz w:val="24"/>
-          <w:szCs w:val="24"/>
+          <w:sz w:val="26"/>
+          <w:szCs w:val="26"/>
         </w:rPr>
       </w:pPr>
       <w:r>
         <w:rPr>
           <w:rFonts w:ascii="Cambria" w:hAnsi="Cambria"/>
           <w:b/>
-          <w:sz w:val="24"/>
-          <w:szCs w:val="24"/>
+          <w:sz w:val="26"/>
+          <w:szCs w:val="26"/>
           <w:u w:val="single"/>
         </w:rPr>
         <w:t>Summary</w:t>
@@ -25,23 +25,68 @@
     </w:p>
     <w:p>
       <w:pPr>
-        <w:spacing w:after="120"/>
+        <w:spacing w:after="120" w:line="264" w:lineRule="auto"/>
         <w:ind w:right="187" w:firstLine="720"/>
         <w:rPr>
           <w:rFonts w:ascii="Cambria" w:hAnsi="Cambria"/>
           <w:color w:val="000000"/>
-          <w:sz w:val="20"/>
-          <w:szCs w:val="20"/>
         </w:rPr>
       </w:pPr>
       <w:r>
         <w:rPr>
           <w:rFonts w:ascii="Cambria" w:hAnsi="Cambria"/>
           <w:color w:val="000000"/>
-          <w:sz w:val="20"/>
-          <w:szCs w:val="20"/>
-        </w:rPr>
-        <w:t>Full-stack developer using a sales background to build web applications that are both attuned to the user's needs and intuitive to their user experience. Recently earned a certificate in full stack development from UNC-Chapel Hill, with a focus on the MERN stack and culminating in building full-scale React applications. I'm a creative problem-solver, skilled at understanding the user's needs and translating them into real-world deliverables. My goal is to use my skills as part of a results-oriented, innovative team, and to continue developing my skill set in the process.</w:t>
+        </w:rPr>
+        <w:t>Frontend</w:t>
+      </w:r>
+      <w:r>
+        <w:rPr>
+          <w:rFonts w:ascii="Cambria" w:hAnsi="Cambria"/>
+          <w:color w:val="000000"/>
+        </w:rPr>
+        <w:t xml:space="preserve"> developer </w:t>
+      </w:r>
+      <w:r>
+        <w:rPr>
+          <w:rFonts w:ascii="Cambria" w:hAnsi="Cambria"/>
+          <w:color w:val="000000"/>
+        </w:rPr>
+        <w:t>leveraging</w:t>
+      </w:r>
+      <w:r>
+        <w:rPr>
+          <w:rFonts w:ascii="Cambria" w:hAnsi="Cambria"/>
+          <w:color w:val="000000"/>
+        </w:rPr>
+        <w:t xml:space="preserve"> a</w:t>
+      </w:r>
+      <w:r>
+        <w:rPr>
+          <w:rFonts w:ascii="Cambria" w:hAnsi="Cambria"/>
+          <w:color w:val="000000"/>
+        </w:rPr>
+        <w:t xml:space="preserve"> non-traditional background</w:t>
+      </w:r>
+      <w:r>
+        <w:rPr>
+          <w:rFonts w:ascii="Cambria" w:hAnsi="Cambria"/>
+          <w:color w:val="000000"/>
+        </w:rPr>
+        <w:t xml:space="preserve"> to build web applications that are both attuned to the user's needs and intuitive to their user experience. </w:t>
+      </w:r>
+      <w:r>
+        <w:rPr>
+          <w:rFonts w:ascii="Cambria" w:hAnsi="Cambria"/>
+          <w:color w:val="000000"/>
+        </w:rPr>
+        <w:t>C</w:t>
+      </w:r>
+      <w:r>
+        <w:rPr>
+          <w:rFonts w:ascii="Cambria" w:hAnsi="Cambria"/>
+          <w:color w:val="000000"/>
+        </w:rPr>
+        <w:t>reative problem-solver, skilled at understanding the user's needs and translating them into real-world deliverables. My goal is to use my skills as part of a results-oriented, innovative team, and to continue developing my skill set in the process.</w:t>
       </w:r>
     </w:p>
     <w:p>
@@ -52,8 +97,8 @@
         <w:rPr>
           <w:rFonts w:ascii="Cambria" w:hAnsi="Cambria"/>
           <w:bCs/>
-          <w:sz w:val="24"/>
-          <w:szCs w:val="24"/>
+          <w:sz w:val="26"/>
+          <w:szCs w:val="26"/>
           <w:u w:val="single"/>
         </w:rPr>
       </w:pPr>
@@ -62,8 +107,8 @@
           <w:rFonts w:ascii="Cambria" w:hAnsi="Cambria"/>
           <w:b/>
           <w:bCs/>
-          <w:sz w:val="24"/>
-          <w:szCs w:val="24"/>
+          <w:sz w:val="26"/>
+          <w:szCs w:val="26"/>
           <w:u w:val="single"/>
         </w:rPr>
         <w:t>Technical Skills</w:t>
@@ -71,14 +116,12 @@
     </w:p>
     <w:p>
       <w:pPr>
-        <w:spacing w:after="120"/>
+        <w:spacing w:after="60"/>
         <w:ind w:right="187"/>
         <w:jc w:val="center"/>
         <w:rPr>
           <w:rFonts w:ascii="Cambria" w:hAnsi="Cambria"/>
           <w:bCs/>
-          <w:sz w:val="20"/>
-          <w:szCs w:val="20"/>
         </w:rPr>
       </w:pPr>
       <w:r>
@@ -86,8 +129,6 @@
           <w:rFonts w:ascii="Cambria" w:hAnsi="Cambria"/>
           <w:b/>
           <w:bCs/>
-          <w:sz w:val="20"/>
-          <w:szCs w:val="20"/>
         </w:rPr>
         <w:t xml:space="preserve">Languages: </w:t>
       </w:r>
@@ -95,37 +136,74 @@
         <w:rPr>
           <w:rFonts w:ascii="Cambria" w:hAnsi="Cambria"/>
           <w:bCs/>
-          <w:sz w:val="20"/>
-          <w:szCs w:val="20"/>
-        </w:rPr>
-        <w:t>JavaScript ES6+, CSS3, HTML5, SQL, NoSQL</w:t>
+        </w:rPr>
+        <w:t>JavaScript,</w:t>
       </w:r>
       <w:r>
         <w:rPr>
           <w:rFonts w:ascii="Cambria" w:hAnsi="Cambria"/>
           <w:bCs/>
-          <w:sz w:val="20"/>
-          <w:szCs w:val="20"/>
-        </w:rPr>
-        <w:tab/>
+        </w:rPr>
+        <w:t xml:space="preserve"> TypeScript</w:t>
       </w:r>
       <w:r>
         <w:rPr>
           <w:rFonts w:ascii="Cambria" w:hAnsi="Cambria"/>
           <w:bCs/>
-          <w:sz w:val="20"/>
-          <w:szCs w:val="20"/>
-        </w:rPr>
-        <w:tab/>
-        <w:t xml:space="preserve">      </w:t>
-      </w:r>
+        </w:rPr>
+        <w:t>,</w:t>
+      </w:r>
+      <w:r>
+        <w:rPr>
+          <w:rFonts w:ascii="Cambria" w:hAnsi="Cambria"/>
+          <w:bCs/>
+        </w:rPr>
+        <w:t xml:space="preserve"> </w:t>
+      </w:r>
+      <w:r>
+        <w:rPr>
+          <w:rFonts w:ascii="Cambria" w:hAnsi="Cambria"/>
+          <w:bCs/>
+        </w:rPr>
+        <w:t>GraphQL</w:t>
+      </w:r>
+      <w:r>
+        <w:rPr>
+          <w:rFonts w:ascii="Cambria" w:hAnsi="Cambria"/>
+          <w:bCs/>
+        </w:rPr>
+        <w:t>,</w:t>
+      </w:r>
+      <w:r>
+        <w:rPr>
+          <w:rFonts w:ascii="Cambria" w:hAnsi="Cambria"/>
+          <w:bCs/>
+        </w:rPr>
+        <w:t xml:space="preserve"> CSS,</w:t>
+      </w:r>
+      <w:r>
+        <w:rPr>
+          <w:rFonts w:ascii="Cambria" w:hAnsi="Cambria"/>
+          <w:bCs/>
+        </w:rPr>
+        <w:t xml:space="preserve"> SQL, NoSQL</w:t>
+      </w:r>
+    </w:p>
+    <w:p>
+      <w:pPr>
+        <w:spacing w:after="60"/>
+        <w:ind w:right="187"/>
+        <w:jc w:val="center"/>
+        <w:rPr>
+          <w:rFonts w:ascii="Cambria" w:hAnsi="Cambria"/>
+          <w:bCs/>
+        </w:rPr>
+      </w:pPr>
       <w:r>
         <w:rPr>
           <w:rFonts w:ascii="Cambria" w:hAnsi="Cambria"/>
           <w:b/>
           <w:bCs/>
-          <w:sz w:val="20"/>
-          <w:szCs w:val="20"/>
         </w:rPr>
         <w:t xml:space="preserve">Applications: </w:t>
       </w:r>
@@ -133,21 +211,39 @@
         <w:rPr>
           <w:rFonts w:ascii="Cambria" w:hAnsi="Cambria"/>
           <w:bCs/>
-          <w:sz w:val="20"/>
-          <w:szCs w:val="20"/>
-        </w:rPr>
-        <w:t>GitHub, MongoDB, MySQL</w:t>
-      </w:r>
-    </w:p>
-    <w:p>
-      <w:pPr>
-        <w:spacing w:after="120"/>
+        </w:rPr>
+        <w:t>GitHub,</w:t>
+      </w:r>
+      <w:r>
+        <w:rPr>
+          <w:rFonts w:ascii="Cambria" w:hAnsi="Cambria"/>
+          <w:bCs/>
+        </w:rPr>
+        <w:t xml:space="preserve"> Contentful, Mixpanel, SonarCloud,</w:t>
+      </w:r>
+      <w:r>
+        <w:rPr>
+          <w:rFonts w:ascii="Cambria" w:hAnsi="Cambria"/>
+          <w:bCs/>
+        </w:rPr>
+        <w:t xml:space="preserve"> MongoDB, MySQL</w:t>
+      </w:r>
+      <w:r>
+        <w:rPr>
+          <w:rFonts w:ascii="Cambria" w:hAnsi="Cambria"/>
+          <w:bCs/>
+        </w:rPr>
+        <w:t>, LaunchDarkly</w:t>
+      </w:r>
+    </w:p>
+    <w:p>
+      <w:pPr>
+        <w:spacing w:after="60"/>
         <w:ind w:right="187"/>
+        <w:jc w:val="center"/>
         <w:rPr>
           <w:rFonts w:ascii="Cambria" w:hAnsi="Cambria"/>
           <w:bCs/>
-          <w:sz w:val="20"/>
-          <w:szCs w:val="20"/>
         </w:rPr>
       </w:pPr>
       <w:r>
@@ -155,719 +251,143 @@
           <w:rFonts w:ascii="Cambria" w:hAnsi="Cambria"/>
           <w:b/>
           <w:bCs/>
-          <w:sz w:val="20"/>
-          <w:szCs w:val="20"/>
         </w:rPr>
         <w:t xml:space="preserve">Tools: </w:t>
       </w:r>
       <w:r>
         <w:rPr>
           <w:rFonts w:ascii="Cambria" w:hAnsi="Cambria"/>
+        </w:rPr>
+        <w:t>React, NextJS, MUI, Redux,</w:t>
+      </w:r>
+      <w:r>
+        <w:rPr>
+          <w:rFonts w:ascii="Cambria" w:hAnsi="Cambria"/>
+        </w:rPr>
+        <w:t xml:space="preserve"> Jest,</w:t>
+      </w:r>
+      <w:r>
+        <w:rPr>
+          <w:rFonts w:ascii="Cambria" w:hAnsi="Cambria"/>
+        </w:rPr>
+        <w:t xml:space="preserve"> </w:t>
+      </w:r>
+      <w:r>
+        <w:rPr>
+          <w:rFonts w:ascii="Cambria" w:hAnsi="Cambria"/>
           <w:bCs/>
-          <w:sz w:val="20"/>
-          <w:szCs w:val="20"/>
-        </w:rPr>
-        <w:t>Express, React, Node, Handlebars, Bootstrap, jQuery</w:t>
-      </w:r>
-    </w:p>
-    <w:p>
-      <w:pPr>
-        <w:spacing w:before="200" w:after="120"/>
+        </w:rPr>
+        <w:t>Express</w:t>
+      </w:r>
+      <w:r>
+        <w:rPr>
+          <w:rFonts w:ascii="Cambria" w:hAnsi="Cambria"/>
+          <w:bCs/>
+        </w:rPr>
+        <w:t>.js</w:t>
+      </w:r>
+      <w:r>
+        <w:rPr>
+          <w:rFonts w:ascii="Cambria" w:hAnsi="Cambria"/>
+          <w:bCs/>
+        </w:rPr>
+        <w:t>, Node</w:t>
+      </w:r>
+      <w:r>
+        <w:rPr>
+          <w:rFonts w:ascii="Cambria" w:hAnsi="Cambria"/>
+          <w:bCs/>
+        </w:rPr>
+        <w:t>.js</w:t>
+      </w:r>
+      <w:r>
+        <w:rPr>
+          <w:rFonts w:ascii="Cambria" w:hAnsi="Cambria"/>
+          <w:bCs/>
+        </w:rPr>
+        <w:t>,</w:t>
+      </w:r>
+      <w:r>
+        <w:rPr>
+          <w:rFonts w:ascii="Cambria" w:hAnsi="Cambria"/>
+          <w:bCs/>
+        </w:rPr>
+        <w:t xml:space="preserve"> </w:t>
+      </w:r>
+      <w:r>
+        <w:rPr>
+          <w:rFonts w:ascii="Cambria" w:hAnsi="Cambria"/>
+          <w:bCs/>
+        </w:rPr>
+        <w:t>jQuery</w:t>
+      </w:r>
+      <w:r>
+        <w:rPr>
+          <w:rFonts w:ascii="Cambria" w:hAnsi="Cambria"/>
+          <w:bCs/>
+        </w:rPr>
+        <w:t>,</w:t>
+      </w:r>
+      <w:r>
+        <w:rPr>
+          <w:rFonts w:ascii="Cambria" w:hAnsi="Cambria"/>
+          <w:bCs/>
+        </w:rPr>
+        <w:t xml:space="preserve"> Handlebars,</w:t>
+      </w:r>
+      <w:r>
+        <w:rPr>
+          <w:rFonts w:ascii="Cambria" w:hAnsi="Cambria"/>
+          <w:bCs/>
+        </w:rPr>
+        <w:t xml:space="preserve"> Bootstrap</w:t>
+      </w:r>
+    </w:p>
+    <w:p>
+      <w:pPr>
+        <w:spacing w:after="60"/>
         <w:ind w:right="187"/>
         <w:jc w:val="center"/>
         <w:rPr>
           <w:rFonts w:ascii="Cambria" w:hAnsi="Cambria"/>
           <w:bCs/>
-          <w:sz w:val="24"/>
-          <w:szCs w:val="24"/>
+        </w:rPr>
+      </w:pPr>
+      <w:r>
+        <w:rPr>
+          <w:rFonts w:ascii="Cambria" w:hAnsi="Cambria"/>
+          <w:b/>
+        </w:rPr>
+        <w:t>Certifications:</w:t>
+      </w:r>
+      <w:r>
+        <w:rPr>
+          <w:rFonts w:ascii="Cambria" w:hAnsi="Cambria"/>
+          <w:bCs/>
+        </w:rPr>
+        <w:t xml:space="preserve"> AWS Cloud Practitioner</w:t>
+      </w:r>
+    </w:p>
+    <w:p>
+      <w:pPr>
+        <w:spacing w:before="240" w:after="0"/>
+        <w:jc w:val="center"/>
+        <w:rPr>
+          <w:rFonts w:ascii="Cambria" w:hAnsi="Cambria"/>
+          <w:sz w:val="26"/>
+          <w:szCs w:val="26"/>
+        </w:rPr>
+      </w:pPr>
+      <w:r>
+        <w:rPr>
+          <w:rFonts w:ascii="Cambria" w:hAnsi="Cambria"/>
+          <w:b/>
+          <w:sz w:val="26"/>
+          <w:szCs w:val="26"/>
           <w:u w:val="single"/>
         </w:rPr>
-      </w:pPr>
-      <w:r>
-        <w:rPr>
-          <w:rFonts w:ascii="Cambria" w:hAnsi="Cambria"/>
-          <w:b/>
-          <w:sz w:val="24"/>
-          <w:szCs w:val="24"/>
-          <w:u w:val="single"/>
-        </w:rPr>
-        <w:t>Projects</w:t>
-      </w:r>
-    </w:p>
-    <w:p>
-      <w:pPr>
-        <w:spacing w:after="40"/>
-        <w:ind w:right="187"/>
-        <w:rPr>
-          <w:rFonts w:ascii="Cambria" w:hAnsi="Cambria"/>
-          <w:bCs/>
-        </w:rPr>
-      </w:pPr>
-      <w:r>
-        <w:rPr>
-          <w:rFonts w:ascii="Cambria" w:hAnsi="Cambria"/>
-          <w:b/>
-        </w:rPr>
-        <w:t>Crag</w:t>
-      </w:r>
-      <w:r>
-        <w:rPr>
-          <w:rFonts w:ascii="Cambria" w:hAnsi="Cambria"/>
-          <w:b/>
-        </w:rPr>
-        <w:t xml:space="preserve">List | </w:t>
-      </w:r>
-      <w:hyperlink r:id="rId8" w:history="1">
-        <w:r>
-          <w:rPr>
-            <w:rStyle w:val="Hyperlink"/>
-            <w:rFonts w:ascii="Cambria" w:hAnsi="Cambria"/>
-            <w:b/>
-          </w:rPr>
-          <w:t>Deployed Application</w:t>
-        </w:r>
-      </w:hyperlink>
-      <w:r>
-        <w:rPr>
-          <w:rFonts w:ascii="Cambria" w:hAnsi="Cambria"/>
-          <w:bCs/>
-        </w:rPr>
-        <w:t xml:space="preserve">  </w:t>
-      </w:r>
-      <w:r>
-        <w:rPr>
-          <w:rFonts w:ascii="Cambria" w:hAnsi="Cambria"/>
-          <w:b/>
-        </w:rPr>
-        <w:t xml:space="preserve">|  </w:t>
-      </w:r>
-      <w:hyperlink r:id="rId9" w:history="1">
-        <w:r>
-          <w:rPr>
-            <w:rStyle w:val="Hyperlink"/>
-            <w:rFonts w:ascii="Cambria" w:hAnsi="Cambria"/>
-            <w:b/>
-          </w:rPr>
-          <w:t>GitHub Repo</w:t>
-        </w:r>
-      </w:hyperlink>
-    </w:p>
-    <w:p>
-      <w:pPr>
-        <w:pStyle w:val="ListParagraph"/>
-        <w:numPr>
-          <w:ilvl w:val="0"/>
-          <w:numId w:val="10"/>
-        </w:numPr>
-        <w:spacing w:after="120"/>
-        <w:ind w:right="187"/>
-        <w:rPr>
-          <w:rFonts w:ascii="Cambria" w:hAnsi="Cambria"/>
-          <w:bCs/>
-          <w:sz w:val="20"/>
-          <w:szCs w:val="20"/>
-        </w:rPr>
-      </w:pPr>
-      <w:r>
-        <w:rPr>
-          <w:rFonts w:ascii="Cambria" w:hAnsi="Cambria"/>
-          <w:b/>
-          <w:sz w:val="20"/>
-          <w:szCs w:val="20"/>
-        </w:rPr>
-        <w:t>Summary</w:t>
-      </w:r>
-      <w:r>
-        <w:rPr>
-          <w:rFonts w:ascii="Cambria" w:hAnsi="Cambria"/>
-          <w:bCs/>
-          <w:sz w:val="20"/>
-          <w:szCs w:val="20"/>
-        </w:rPr>
-        <w:t xml:space="preserve">: A </w:t>
-      </w:r>
-      <w:r>
-        <w:rPr>
-          <w:rFonts w:ascii="Cambria" w:hAnsi="Cambria"/>
-          <w:bCs/>
-          <w:sz w:val="20"/>
-          <w:szCs w:val="20"/>
-        </w:rPr>
-        <w:t>website for social climbers to add/view routes and communicate with each other</w:t>
-      </w:r>
-      <w:r>
-        <w:rPr>
-          <w:rFonts w:ascii="Cambria" w:hAnsi="Cambria"/>
-          <w:bCs/>
-          <w:sz w:val="20"/>
-          <w:szCs w:val="20"/>
-        </w:rPr>
-        <w:t>.</w:t>
-      </w:r>
-    </w:p>
-    <w:p>
-      <w:pPr>
-        <w:pStyle w:val="ListParagraph"/>
-        <w:numPr>
-          <w:ilvl w:val="0"/>
-          <w:numId w:val="10"/>
-        </w:numPr>
-        <w:spacing w:after="120"/>
-        <w:ind w:right="187"/>
-        <w:rPr>
-          <w:rFonts w:ascii="Cambria" w:hAnsi="Cambria"/>
-          <w:bCs/>
-          <w:sz w:val="20"/>
-          <w:szCs w:val="20"/>
-        </w:rPr>
-      </w:pPr>
-      <w:r>
-        <w:rPr>
-          <w:rFonts w:ascii="Cambria" w:hAnsi="Cambria"/>
-          <w:b/>
-          <w:sz w:val="20"/>
-          <w:szCs w:val="20"/>
-        </w:rPr>
-        <w:t>Role</w:t>
-      </w:r>
-      <w:r>
-        <w:rPr>
-          <w:rFonts w:ascii="Cambria" w:hAnsi="Cambria"/>
-          <w:bCs/>
-          <w:sz w:val="20"/>
-          <w:szCs w:val="20"/>
-        </w:rPr>
-        <w:t>: Primary author</w:t>
-      </w:r>
-    </w:p>
-    <w:p>
-      <w:pPr>
-        <w:pStyle w:val="ListParagraph"/>
-        <w:numPr>
-          <w:ilvl w:val="0"/>
-          <w:numId w:val="10"/>
-        </w:numPr>
-        <w:spacing w:after="120"/>
-        <w:ind w:right="187"/>
-        <w:rPr>
-          <w:rFonts w:ascii="Cambria" w:hAnsi="Cambria"/>
-          <w:bCs/>
-          <w:sz w:val="20"/>
-          <w:szCs w:val="20"/>
-        </w:rPr>
-      </w:pPr>
-      <w:r>
-        <w:rPr>
-          <w:rFonts w:ascii="Cambria" w:hAnsi="Cambria"/>
-          <w:b/>
-          <w:sz w:val="20"/>
-          <w:szCs w:val="20"/>
-        </w:rPr>
-        <w:t>Tools</w:t>
-      </w:r>
-      <w:r>
-        <w:rPr>
-          <w:rFonts w:ascii="Cambria" w:hAnsi="Cambria"/>
-          <w:bCs/>
-          <w:sz w:val="20"/>
-          <w:szCs w:val="20"/>
-        </w:rPr>
-        <w:t>: React, MongoDB, Mongoose, Express,</w:t>
-      </w:r>
-      <w:r>
-        <w:rPr>
-          <w:rFonts w:ascii="Cambria" w:hAnsi="Cambria"/>
-          <w:bCs/>
-          <w:sz w:val="20"/>
-          <w:szCs w:val="20"/>
-        </w:rPr>
-        <w:t xml:space="preserve"> Passport, Local Authentication,</w:t>
-      </w:r>
-      <w:r>
-        <w:rPr>
-          <w:rFonts w:ascii="Cambria" w:hAnsi="Cambria"/>
-          <w:bCs/>
-          <w:sz w:val="20"/>
-          <w:szCs w:val="20"/>
-        </w:rPr>
-        <w:t xml:space="preserve"> CSS</w:t>
-      </w:r>
-      <w:r>
-        <w:rPr>
-          <w:rFonts w:ascii="Cambria" w:hAnsi="Cambria"/>
-          <w:bCs/>
-          <w:sz w:val="20"/>
-          <w:szCs w:val="20"/>
-        </w:rPr>
-        <w:t>, Bootstrap</w:t>
-      </w:r>
-    </w:p>
-    <w:p>
-      <w:pPr>
-        <w:spacing w:after="40"/>
-        <w:ind w:right="187"/>
-        <w:rPr>
-          <w:rFonts w:ascii="Cambria" w:hAnsi="Cambria"/>
-          <w:bCs/>
-        </w:rPr>
-      </w:pPr>
-      <w:r>
-        <w:rPr>
-          <w:rFonts w:ascii="Cambria" w:hAnsi="Cambria"/>
-          <w:b/>
-        </w:rPr>
-        <w:t>Employee Directory</w:t>
-      </w:r>
-      <w:r>
-        <w:rPr>
-          <w:rFonts w:ascii="Cambria" w:hAnsi="Cambria"/>
-          <w:b/>
-        </w:rPr>
-        <w:t xml:space="preserve"> | </w:t>
-      </w:r>
-      <w:hyperlink r:id="rId10" w:history="1">
-        <w:r>
-          <w:rPr>
-            <w:rStyle w:val="Hyperlink"/>
-            <w:rFonts w:ascii="Cambria" w:hAnsi="Cambria"/>
-            <w:b/>
-          </w:rPr>
-          <w:t>Deployed Application</w:t>
-        </w:r>
-      </w:hyperlink>
-      <w:r>
-        <w:rPr>
-          <w:rFonts w:ascii="Cambria" w:hAnsi="Cambria"/>
-          <w:bCs/>
-        </w:rPr>
-        <w:t xml:space="preserve">  </w:t>
-      </w:r>
-      <w:r>
-        <w:rPr>
-          <w:rFonts w:ascii="Cambria" w:hAnsi="Cambria"/>
-          <w:b/>
-        </w:rPr>
-        <w:t xml:space="preserve">|  </w:t>
-      </w:r>
-      <w:hyperlink r:id="rId11" w:history="1">
-        <w:r>
-          <w:rPr>
-            <w:rStyle w:val="Hyperlink"/>
-            <w:rFonts w:ascii="Cambria" w:hAnsi="Cambria"/>
-            <w:b/>
-          </w:rPr>
-          <w:t>GitHub Repo</w:t>
-        </w:r>
-      </w:hyperlink>
-    </w:p>
-    <w:p>
-      <w:pPr>
-        <w:pStyle w:val="ListParagraph"/>
-        <w:numPr>
-          <w:ilvl w:val="0"/>
-          <w:numId w:val="10"/>
-        </w:numPr>
-        <w:spacing w:after="120"/>
-        <w:ind w:right="187"/>
-        <w:rPr>
-          <w:rFonts w:ascii="Cambria" w:hAnsi="Cambria"/>
-          <w:bCs/>
-          <w:sz w:val="20"/>
-          <w:szCs w:val="20"/>
-        </w:rPr>
-      </w:pPr>
-      <w:r>
-        <w:rPr>
-          <w:rFonts w:ascii="Cambria" w:hAnsi="Cambria"/>
-          <w:b/>
-          <w:sz w:val="20"/>
-          <w:szCs w:val="20"/>
-        </w:rPr>
-        <w:t>Summary</w:t>
-      </w:r>
-      <w:r>
-        <w:rPr>
-          <w:rFonts w:ascii="Cambria" w:hAnsi="Cambria"/>
-          <w:bCs/>
-          <w:sz w:val="20"/>
-          <w:szCs w:val="20"/>
-        </w:rPr>
-        <w:t xml:space="preserve">: </w:t>
-      </w:r>
-      <w:r>
-        <w:rPr>
-          <w:rFonts w:ascii="Cambria" w:hAnsi="Cambria"/>
-          <w:bCs/>
-          <w:sz w:val="20"/>
-          <w:szCs w:val="20"/>
-        </w:rPr>
-        <w:t>An application that renders a random table of “employees” which can be sorted or filtered</w:t>
-      </w:r>
-      <w:r>
-        <w:rPr>
-          <w:rFonts w:ascii="Cambria" w:hAnsi="Cambria"/>
-          <w:bCs/>
-          <w:sz w:val="20"/>
-          <w:szCs w:val="20"/>
-        </w:rPr>
-        <w:t>.</w:t>
-      </w:r>
-    </w:p>
-    <w:p>
-      <w:pPr>
-        <w:pStyle w:val="ListParagraph"/>
-        <w:numPr>
-          <w:ilvl w:val="0"/>
-          <w:numId w:val="10"/>
-        </w:numPr>
-        <w:spacing w:after="120"/>
-        <w:ind w:right="187"/>
-        <w:rPr>
-          <w:rFonts w:ascii="Cambria" w:hAnsi="Cambria"/>
-          <w:bCs/>
-          <w:sz w:val="20"/>
-          <w:szCs w:val="20"/>
-        </w:rPr>
-      </w:pPr>
-      <w:r>
-        <w:rPr>
-          <w:rFonts w:ascii="Cambria" w:hAnsi="Cambria"/>
-          <w:b/>
-          <w:sz w:val="20"/>
-          <w:szCs w:val="20"/>
-        </w:rPr>
-        <w:t>Role</w:t>
-      </w:r>
-      <w:r>
-        <w:rPr>
-          <w:rFonts w:ascii="Cambria" w:hAnsi="Cambria"/>
-          <w:bCs/>
-          <w:sz w:val="20"/>
-          <w:szCs w:val="20"/>
-        </w:rPr>
-        <w:t xml:space="preserve">: </w:t>
-      </w:r>
-      <w:r>
-        <w:rPr>
-          <w:rFonts w:ascii="Cambria" w:hAnsi="Cambria"/>
-          <w:bCs/>
-          <w:sz w:val="20"/>
-          <w:szCs w:val="20"/>
-        </w:rPr>
-        <w:t>Sole</w:t>
-      </w:r>
-      <w:r>
-        <w:rPr>
-          <w:rFonts w:ascii="Cambria" w:hAnsi="Cambria"/>
-          <w:bCs/>
-          <w:sz w:val="20"/>
-          <w:szCs w:val="20"/>
-        </w:rPr>
-        <w:t xml:space="preserve"> author</w:t>
-      </w:r>
-    </w:p>
-    <w:p>
-      <w:pPr>
-        <w:pStyle w:val="ListParagraph"/>
-        <w:numPr>
-          <w:ilvl w:val="0"/>
-          <w:numId w:val="10"/>
-        </w:numPr>
-        <w:spacing w:after="120"/>
-        <w:ind w:right="187"/>
-        <w:rPr>
-          <w:rFonts w:ascii="Cambria" w:hAnsi="Cambria"/>
-          <w:bCs/>
-          <w:sz w:val="20"/>
-          <w:szCs w:val="20"/>
-        </w:rPr>
-      </w:pPr>
-      <w:r>
-        <w:rPr>
-          <w:rFonts w:ascii="Cambria" w:hAnsi="Cambria"/>
-          <w:b/>
-          <w:sz w:val="20"/>
-          <w:szCs w:val="20"/>
-        </w:rPr>
-        <w:t>Tools</w:t>
-      </w:r>
-      <w:r>
-        <w:rPr>
-          <w:rFonts w:ascii="Cambria" w:hAnsi="Cambria"/>
-          <w:bCs/>
-          <w:sz w:val="20"/>
-          <w:szCs w:val="20"/>
-        </w:rPr>
-        <w:t xml:space="preserve">: React, </w:t>
-      </w:r>
-      <w:r>
-        <w:rPr>
-          <w:rFonts w:ascii="Cambria" w:hAnsi="Cambria"/>
-          <w:bCs/>
-          <w:sz w:val="20"/>
-          <w:szCs w:val="20"/>
-        </w:rPr>
-        <w:t>Random User API, Fuzzy Search NPM, CSS, Bootstrap</w:t>
-      </w:r>
-    </w:p>
-    <w:p>
-      <w:pPr>
-        <w:spacing w:after="120"/>
-        <w:ind w:right="187"/>
-        <w:rPr>
-          <w:rFonts w:ascii="Cambria" w:hAnsi="Cambria"/>
-          <w:bCs/>
-        </w:rPr>
-      </w:pPr>
-      <w:r>
-        <w:rPr>
-          <w:rFonts w:ascii="Cambria" w:hAnsi="Cambria"/>
-          <w:b/>
-        </w:rPr>
-        <w:t xml:space="preserve">Budget Tracker </w:t>
-      </w:r>
-      <w:proofErr w:type="gramStart"/>
-      <w:r>
-        <w:rPr>
-          <w:rFonts w:ascii="Cambria" w:hAnsi="Cambria"/>
-          <w:b/>
-        </w:rPr>
-        <w:t>PWA  |</w:t>
-      </w:r>
-      <w:proofErr w:type="gramEnd"/>
-      <w:r>
-        <w:rPr>
-          <w:rFonts w:ascii="Cambria" w:hAnsi="Cambria"/>
-          <w:b/>
-        </w:rPr>
-        <w:t xml:space="preserve">  </w:t>
-      </w:r>
-      <w:hyperlink r:id="rId12" w:history="1">
-        <w:r>
-          <w:rPr>
-            <w:rStyle w:val="Hyperlink"/>
-            <w:rFonts w:ascii="Cambria" w:hAnsi="Cambria"/>
-            <w:b/>
-          </w:rPr>
-          <w:t>Deployed Application</w:t>
-        </w:r>
-      </w:hyperlink>
-      <w:r>
-        <w:rPr>
-          <w:rFonts w:ascii="Cambria" w:hAnsi="Cambria"/>
-          <w:b/>
-        </w:rPr>
-        <w:t xml:space="preserve">  |  </w:t>
-      </w:r>
-      <w:hyperlink r:id="rId13" w:history="1">
-        <w:r>
-          <w:rPr>
-            <w:rStyle w:val="Hyperlink"/>
-            <w:rFonts w:ascii="Cambria" w:hAnsi="Cambria"/>
-            <w:b/>
-          </w:rPr>
-          <w:t>GitHub Repo</w:t>
-        </w:r>
-      </w:hyperlink>
-    </w:p>
-    <w:p>
-      <w:pPr>
-        <w:pStyle w:val="ListParagraph"/>
-        <w:numPr>
-          <w:ilvl w:val="0"/>
-          <w:numId w:val="10"/>
-        </w:numPr>
-        <w:spacing w:after="120"/>
-        <w:ind w:right="187"/>
-        <w:rPr>
-          <w:rFonts w:ascii="Cambria" w:hAnsi="Cambria"/>
-          <w:bCs/>
-          <w:sz w:val="20"/>
-          <w:szCs w:val="20"/>
-        </w:rPr>
-      </w:pPr>
-      <w:r>
-        <w:rPr>
-          <w:rFonts w:ascii="Cambria" w:hAnsi="Cambria"/>
-          <w:b/>
-          <w:sz w:val="20"/>
-          <w:szCs w:val="20"/>
-        </w:rPr>
-        <w:t>Summary</w:t>
-      </w:r>
-      <w:r>
-        <w:rPr>
-          <w:rFonts w:ascii="Cambria" w:hAnsi="Cambria"/>
-          <w:bCs/>
-          <w:sz w:val="20"/>
-          <w:szCs w:val="20"/>
-        </w:rPr>
-        <w:t xml:space="preserve">: </w:t>
-      </w:r>
-      <w:r>
-        <w:rPr>
-          <w:rFonts w:ascii="Cambria" w:hAnsi="Cambria"/>
-          <w:bCs/>
-          <w:sz w:val="20"/>
-          <w:szCs w:val="20"/>
-        </w:rPr>
-        <w:t>In this downloadable application, the</w:t>
-      </w:r>
-      <w:r>
-        <w:rPr>
-          <w:rFonts w:ascii="Cambria" w:hAnsi="Cambria"/>
-          <w:bCs/>
-          <w:sz w:val="20"/>
-          <w:szCs w:val="20"/>
-        </w:rPr>
-        <w:t xml:space="preserve"> user can add expenses and deposits to their budget without an internet connection</w:t>
-      </w:r>
-      <w:r>
-        <w:rPr>
-          <w:rFonts w:ascii="Cambria" w:hAnsi="Cambria"/>
-          <w:bCs/>
-          <w:sz w:val="20"/>
-          <w:szCs w:val="20"/>
-        </w:rPr>
-        <w:t>, which will update the total when brought back online</w:t>
-      </w:r>
-      <w:r>
-        <w:rPr>
-          <w:rFonts w:ascii="Cambria" w:hAnsi="Cambria"/>
-          <w:bCs/>
-          <w:sz w:val="20"/>
-          <w:szCs w:val="20"/>
-        </w:rPr>
-        <w:t>.</w:t>
-      </w:r>
-    </w:p>
-    <w:p>
-      <w:pPr>
-        <w:pStyle w:val="ListParagraph"/>
-        <w:numPr>
-          <w:ilvl w:val="0"/>
-          <w:numId w:val="10"/>
-        </w:numPr>
-        <w:spacing w:after="120"/>
-        <w:ind w:right="187"/>
-        <w:rPr>
-          <w:rFonts w:ascii="Cambria" w:hAnsi="Cambria"/>
-          <w:bCs/>
-          <w:sz w:val="20"/>
-          <w:szCs w:val="20"/>
-        </w:rPr>
-      </w:pPr>
-      <w:r>
-        <w:rPr>
-          <w:rFonts w:ascii="Cambria" w:hAnsi="Cambria"/>
-          <w:b/>
-          <w:sz w:val="20"/>
-          <w:szCs w:val="20"/>
-        </w:rPr>
-        <w:t>Role</w:t>
-      </w:r>
-      <w:r>
-        <w:rPr>
-          <w:rFonts w:ascii="Cambria" w:hAnsi="Cambria"/>
-          <w:bCs/>
-          <w:sz w:val="20"/>
-          <w:szCs w:val="20"/>
-        </w:rPr>
-        <w:t xml:space="preserve">: </w:t>
-      </w:r>
-      <w:r>
-        <w:rPr>
-          <w:rFonts w:ascii="Cambria" w:hAnsi="Cambria"/>
-          <w:bCs/>
-          <w:sz w:val="20"/>
-          <w:szCs w:val="20"/>
-        </w:rPr>
-        <w:t>Primary</w:t>
-      </w:r>
-      <w:r>
-        <w:rPr>
-          <w:rFonts w:ascii="Cambria" w:hAnsi="Cambria"/>
-          <w:bCs/>
-          <w:sz w:val="20"/>
-          <w:szCs w:val="20"/>
-        </w:rPr>
-        <w:t xml:space="preserve"> author</w:t>
-      </w:r>
-    </w:p>
-    <w:p>
-      <w:pPr>
-        <w:pStyle w:val="ListParagraph"/>
-        <w:numPr>
-          <w:ilvl w:val="0"/>
-          <w:numId w:val="10"/>
-        </w:numPr>
-        <w:spacing w:after="120"/>
-        <w:ind w:right="187"/>
-        <w:rPr>
-          <w:rFonts w:ascii="Cambria" w:hAnsi="Cambria"/>
-          <w:bCs/>
-          <w:sz w:val="20"/>
-          <w:szCs w:val="20"/>
-        </w:rPr>
-      </w:pPr>
-      <w:r>
-        <w:rPr>
-          <w:rFonts w:ascii="Cambria" w:hAnsi="Cambria"/>
-          <w:b/>
-          <w:sz w:val="20"/>
-          <w:szCs w:val="20"/>
-        </w:rPr>
-        <w:t>Tools</w:t>
-      </w:r>
-      <w:r>
-        <w:rPr>
-          <w:rFonts w:ascii="Cambria" w:hAnsi="Cambria"/>
-          <w:bCs/>
-          <w:sz w:val="20"/>
-          <w:szCs w:val="20"/>
-        </w:rPr>
-        <w:t xml:space="preserve">: </w:t>
-      </w:r>
-      <w:r>
-        <w:rPr>
-          <w:rFonts w:ascii="Cambria" w:hAnsi="Cambria"/>
-          <w:bCs/>
-          <w:sz w:val="20"/>
-          <w:szCs w:val="20"/>
-        </w:rPr>
-        <w:t>JavaScript, MongoDB, HTML, CSS, Service Worker, Webpack</w:t>
-      </w:r>
-    </w:p>
-    <w:p>
-      <w:pPr>
-        <w:spacing w:before="200" w:after="0"/>
-        <w:jc w:val="center"/>
-        <w:rPr>
-          <w:rFonts w:ascii="Cambria" w:hAnsi="Cambria"/>
-          <w:sz w:val="24"/>
-          <w:szCs w:val="24"/>
-        </w:rPr>
-      </w:pPr>
-      <w:r>
-        <w:rPr>
-          <w:rFonts w:ascii="Cambria" w:hAnsi="Cambria"/>
-          <w:b/>
-          <w:sz w:val="24"/>
-          <w:szCs w:val="24"/>
-          <w:u w:val="single"/>
-        </w:rPr>
         <w:t>Experience</w:t>
       </w:r>
-    </w:p>
-    <w:p>
-      <w:pPr>
-        <w:spacing w:after="0"/>
-        <w:rPr>
-          <w:rFonts w:ascii="Cambria" w:hAnsi="Cambria"/>
-          <w:sz w:val="12"/>
-          <w:szCs w:val="12"/>
-        </w:rPr>
-      </w:pPr>
     </w:p>
     <w:p>
       <w:pPr>
@@ -877,45 +397,76 @@
         <w:spacing w:after="0" w:line="240" w:lineRule="auto"/>
         <w:rPr>
           <w:rFonts w:ascii="Cambria" w:hAnsi="Cambria"/>
-        </w:rPr>
-      </w:pPr>
-      <w:r>
-        <w:rPr>
-          <w:rFonts w:ascii="Cambria" w:hAnsi="Cambria"/>
           <w:b/>
-        </w:rPr>
-        <w:t xml:space="preserve">Align Technology, Inc. </w:t>
-      </w:r>
+          <w:sz w:val="8"/>
+          <w:szCs w:val="8"/>
+        </w:rPr>
+      </w:pPr>
+    </w:p>
+    <w:p>
+      <w:pPr>
+        <w:tabs>
+          <w:tab w:val="right" w:pos="10080"/>
+        </w:tabs>
+        <w:spacing w:after="0" w:line="240" w:lineRule="auto"/>
+        <w:rPr>
+          <w:rFonts w:ascii="Cambria" w:hAnsi="Cambria"/>
+        </w:rPr>
+      </w:pPr>
       <w:r>
         <w:rPr>
           <w:rFonts w:ascii="Cambria" w:hAnsi="Cambria"/>
           <w:b/>
+          <w:sz w:val="24"/>
+          <w:szCs w:val="24"/>
+        </w:rPr>
+        <w:t>Myxx, Inc.</w:t>
+      </w:r>
+      <w:r>
+        <w:rPr>
+          <w:rFonts w:ascii="Cambria" w:hAnsi="Cambria"/>
+          <w:b/>
+        </w:rPr>
+        <w:t xml:space="preserve"> </w:t>
+      </w:r>
+      <w:r>
+        <w:rPr>
+          <w:rFonts w:ascii="Cambria" w:hAnsi="Cambria"/>
+          <w:b/>
         </w:rPr>
         <w:tab/>
       </w:r>
       <w:r>
         <w:rPr>
           <w:rFonts w:ascii="Cambria" w:hAnsi="Cambria"/>
-        </w:rPr>
-        <w:t xml:space="preserve">June </w:t>
-      </w:r>
-      <w:r>
-        <w:rPr>
-          <w:rFonts w:ascii="Cambria" w:hAnsi="Cambria"/>
-        </w:rPr>
-        <w:t>2017</w:t>
-      </w:r>
-      <w:r>
-        <w:rPr>
-          <w:rFonts w:ascii="Cambria" w:hAnsi="Cambria"/>
-        </w:rPr>
-        <w:t xml:space="preserve"> – </w:t>
-      </w:r>
-      <w:r>
-        <w:rPr>
-          <w:rFonts w:ascii="Cambria" w:hAnsi="Cambria"/>
-        </w:rPr>
-        <w:t>June 2020</w:t>
+          <w:sz w:val="24"/>
+          <w:szCs w:val="24"/>
+        </w:rPr>
+        <w:t>April</w:t>
+      </w:r>
+      <w:r>
+        <w:rPr>
+          <w:rFonts w:ascii="Cambria" w:hAnsi="Cambria"/>
+          <w:sz w:val="24"/>
+          <w:szCs w:val="24"/>
+        </w:rPr>
+        <w:t xml:space="preserve"> 202</w:t>
+      </w:r>
+      <w:r>
+        <w:rPr>
+          <w:rFonts w:ascii="Cambria" w:hAnsi="Cambria"/>
+          <w:sz w:val="24"/>
+          <w:szCs w:val="24"/>
+        </w:rPr>
+        <w:t>1</w:t>
+      </w:r>
+      <w:r>
+        <w:rPr>
+          <w:rFonts w:ascii="Cambria" w:hAnsi="Cambria"/>
+          <w:sz w:val="24"/>
+          <w:szCs w:val="24"/>
+        </w:rPr>
+        <w:t xml:space="preserve"> – Present</w:t>
       </w:r>
     </w:p>
     <w:p>
@@ -926,6 +477,8 @@
         <w:spacing w:before="40" w:after="0" w:line="240" w:lineRule="auto"/>
         <w:rPr>
           <w:rFonts w:ascii="Cambria" w:hAnsi="Cambria"/>
+          <w:sz w:val="24"/>
+          <w:szCs w:val="24"/>
         </w:rPr>
       </w:pPr>
       <w:r>
@@ -933,8 +486,10 @@
           <w:rFonts w:ascii="Cambria" w:hAnsi="Cambria"/>
           <w:i/>
           <w:iCs/>
-        </w:rPr>
-        <w:t>Territory Manager</w:t>
+          <w:sz w:val="24"/>
+          <w:szCs w:val="24"/>
+        </w:rPr>
+        <w:t>Associate Software Engineer</w:t>
       </w:r>
     </w:p>
     <w:p>
@@ -955,26 +510,62 @@
       <w:r>
         <w:rPr>
           <w:rFonts w:ascii="Cambria" w:hAnsi="Cambria"/>
-          <w:sz w:val="20"/>
-          <w:szCs w:val="20"/>
-        </w:rPr>
-        <w:t>Applie</w:t>
-      </w:r>
-      <w:r>
-        <w:rPr>
-          <w:rFonts w:ascii="Cambria" w:hAnsi="Cambria"/>
-          <w:sz w:val="20"/>
-          <w:szCs w:val="20"/>
-        </w:rPr>
-        <w:t>d</w:t>
-      </w:r>
-      <w:r>
-        <w:rPr>
-          <w:rFonts w:ascii="Cambria" w:hAnsi="Cambria"/>
-          <w:sz w:val="20"/>
-          <w:szCs w:val="20"/>
-        </w:rPr>
-        <w:t xml:space="preserve"> comprehensive knowledge of Align digital platform and sales strategies for key accounts to accelerate revenue and higher case volume.</w:t>
+        </w:rPr>
+        <w:t>D</w:t>
+      </w:r>
+      <w:r>
+        <w:rPr>
+          <w:rFonts w:ascii="Cambria" w:hAnsi="Cambria"/>
+        </w:rPr>
+        <w:t>evelop</w:t>
+      </w:r>
+      <w:r>
+        <w:rPr>
+          <w:rFonts w:ascii="Cambria" w:hAnsi="Cambria"/>
+        </w:rPr>
+        <w:t>ed</w:t>
+      </w:r>
+      <w:r>
+        <w:rPr>
+          <w:rFonts w:ascii="Cambria" w:hAnsi="Cambria"/>
+        </w:rPr>
+        <w:t xml:space="preserve"> and maintain</w:t>
+      </w:r>
+      <w:r>
+        <w:rPr>
+          <w:rFonts w:ascii="Cambria" w:hAnsi="Cambria"/>
+        </w:rPr>
+        <w:t>ed</w:t>
+      </w:r>
+      <w:r>
+        <w:rPr>
+          <w:rFonts w:ascii="Cambria" w:hAnsi="Cambria"/>
+        </w:rPr>
+        <w:t xml:space="preserve"> new</w:t>
+      </w:r>
+      <w:r>
+        <w:rPr>
+          <w:rFonts w:ascii="Cambria" w:hAnsi="Cambria"/>
+        </w:rPr>
+        <w:t xml:space="preserve"> GoMyxx</w:t>
+      </w:r>
+      <w:r>
+        <w:rPr>
+          <w:rFonts w:ascii="Cambria" w:hAnsi="Cambria"/>
+        </w:rPr>
+        <w:t xml:space="preserve"> front-end</w:t>
+      </w:r>
+      <w:r>
+        <w:rPr>
+          <w:rFonts w:ascii="Cambria" w:hAnsi="Cambria"/>
+        </w:rPr>
+        <w:t xml:space="preserve"> web applicatio</w:t>
+      </w:r>
+      <w:r>
+        <w:rPr>
+          <w:rFonts w:ascii="Cambria" w:hAnsi="Cambria"/>
+        </w:rPr>
+        <w:t>n from inception to design, build, testing, and release.</w:t>
       </w:r>
     </w:p>
     <w:p>
@@ -995,26 +586,20 @@
       <w:r>
         <w:rPr>
           <w:rFonts w:ascii="Cambria" w:hAnsi="Cambria"/>
-          <w:sz w:val="20"/>
-          <w:szCs w:val="20"/>
-        </w:rPr>
-        <w:t>S</w:t>
-      </w:r>
-      <w:r>
-        <w:rPr>
-          <w:rFonts w:ascii="Cambria" w:hAnsi="Cambria"/>
-          <w:sz w:val="20"/>
-          <w:szCs w:val="20"/>
-        </w:rPr>
-        <w:t>old</w:t>
-      </w:r>
-      <w:r>
-        <w:rPr>
-          <w:rFonts w:ascii="Cambria" w:hAnsi="Cambria"/>
-          <w:sz w:val="20"/>
-          <w:szCs w:val="20"/>
-        </w:rPr>
-        <w:t xml:space="preserve"> directly to professional business owners, transforming an analog process to digital to help practitioners grow their business.</w:t>
+        </w:rPr>
+        <w:t>Implement</w:t>
+      </w:r>
+      <w:r>
+        <w:rPr>
+          <w:rFonts w:ascii="Cambria" w:hAnsi="Cambria"/>
+        </w:rPr>
+        <w:t>ed</w:t>
+      </w:r>
+      <w:r>
+        <w:rPr>
+          <w:rFonts w:ascii="Cambria" w:hAnsi="Cambria"/>
+        </w:rPr>
+        <w:t xml:space="preserve"> Brand Pages, a landing page built on the GoMyxx platform that provides a customizable shopping experience while capturing user traffic for optimization.</w:t>
       </w:r>
     </w:p>
     <w:p>
@@ -1035,58 +620,26 @@
       <w:r>
         <w:rPr>
           <w:rFonts w:ascii="Cambria" w:hAnsi="Cambria"/>
-          <w:sz w:val="20"/>
-          <w:szCs w:val="20"/>
-        </w:rPr>
-        <w:t>Assist</w:t>
-      </w:r>
-      <w:r>
-        <w:rPr>
-          <w:rFonts w:ascii="Cambria" w:hAnsi="Cambria"/>
-          <w:sz w:val="20"/>
-          <w:szCs w:val="20"/>
-        </w:rPr>
-        <w:t>ed</w:t>
-      </w:r>
-      <w:r>
-        <w:rPr>
-          <w:rFonts w:ascii="Cambria" w:hAnsi="Cambria"/>
-          <w:sz w:val="20"/>
-          <w:szCs w:val="20"/>
-        </w:rPr>
-        <w:t xml:space="preserve"> </w:t>
-      </w:r>
-      <w:r>
-        <w:rPr>
-          <w:rFonts w:ascii="Cambria" w:hAnsi="Cambria"/>
-          <w:sz w:val="20"/>
-          <w:szCs w:val="20"/>
-        </w:rPr>
-        <w:t xml:space="preserve">customers </w:t>
-      </w:r>
-      <w:r>
-        <w:rPr>
-          <w:rFonts w:ascii="Cambria" w:hAnsi="Cambria"/>
-          <w:sz w:val="20"/>
-          <w:szCs w:val="20"/>
-        </w:rPr>
-        <w:t>in implementing digital technology and refine</w:t>
-      </w:r>
-      <w:r>
-        <w:rPr>
-          <w:rFonts w:ascii="Cambria" w:hAnsi="Cambria"/>
-          <w:sz w:val="20"/>
-          <w:szCs w:val="20"/>
-        </w:rPr>
-        <w:t>s</w:t>
-      </w:r>
-      <w:r>
-        <w:rPr>
-          <w:rFonts w:ascii="Cambria" w:hAnsi="Cambria"/>
-          <w:sz w:val="20"/>
-          <w:szCs w:val="20"/>
-        </w:rPr>
-        <w:t xml:space="preserve"> whole-office processes.</w:t>
+        </w:rPr>
+        <w:t>Coordinate</w:t>
+      </w:r>
+      <w:r>
+        <w:rPr>
+          <w:rFonts w:ascii="Cambria" w:hAnsi="Cambria"/>
+        </w:rPr>
+        <w:t>d</w:t>
+      </w:r>
+      <w:r>
+        <w:rPr>
+          <w:rFonts w:ascii="Cambria" w:hAnsi="Cambria"/>
+        </w:rPr>
+        <w:t xml:space="preserve"> with company stakeholders to roll out Brand Page implementation, including creating/refining user experience, </w:t>
+      </w:r>
+      <w:r>
+        <w:rPr>
+          <w:rFonts w:ascii="Cambria" w:hAnsi="Cambria"/>
+        </w:rPr>
+        <w:t>creating documentation, and training marketing team members.</w:t>
       </w:r>
     </w:p>
     <w:p>
@@ -1107,42 +660,8 @@
       <w:r>
         <w:rPr>
           <w:rFonts w:ascii="Cambria" w:hAnsi="Cambria"/>
-          <w:sz w:val="20"/>
-          <w:szCs w:val="20"/>
-        </w:rPr>
-        <w:t>Manage</w:t>
-      </w:r>
-      <w:r>
-        <w:rPr>
-          <w:rFonts w:ascii="Cambria" w:hAnsi="Cambria"/>
-          <w:sz w:val="20"/>
-          <w:szCs w:val="20"/>
-        </w:rPr>
-        <w:t>d</w:t>
-      </w:r>
-      <w:r>
-        <w:rPr>
-          <w:rFonts w:ascii="Cambria" w:hAnsi="Cambria"/>
-          <w:sz w:val="20"/>
-          <w:szCs w:val="20"/>
-        </w:rPr>
-        <w:t xml:space="preserve"> a define</w:t>
-      </w:r>
-      <w:r>
-        <w:rPr>
-          <w:rFonts w:ascii="Cambria" w:hAnsi="Cambria"/>
-          <w:sz w:val="20"/>
-          <w:szCs w:val="20"/>
-        </w:rPr>
-        <w:t>d</w:t>
-      </w:r>
-      <w:r>
-        <w:rPr>
-          <w:rFonts w:ascii="Cambria" w:hAnsi="Cambria"/>
-          <w:sz w:val="20"/>
-          <w:szCs w:val="20"/>
-        </w:rPr>
-        <w:t xml:space="preserve"> a geography of accounts to grow their business, based on deep understanding of each account’s business, goals, challenges, and opportunities.</w:t>
+        </w:rPr>
+        <w:t>Used data-driven decision making to design and develop feature improvements to improve user experience.</w:t>
       </w:r>
     </w:p>
     <w:p>
@@ -1163,34 +682,164 @@
       <w:r>
         <w:rPr>
           <w:rFonts w:ascii="Cambria" w:hAnsi="Cambria"/>
-          <w:sz w:val="20"/>
-          <w:szCs w:val="20"/>
-        </w:rPr>
-        <w:t>Utilize</w:t>
-      </w:r>
-      <w:r>
-        <w:rPr>
-          <w:rFonts w:ascii="Cambria" w:hAnsi="Cambria"/>
-          <w:sz w:val="20"/>
-          <w:szCs w:val="20"/>
-        </w:rPr>
-        <w:t>d</w:t>
-      </w:r>
-      <w:r>
-        <w:rPr>
-          <w:rFonts w:ascii="Cambria" w:hAnsi="Cambria"/>
-          <w:sz w:val="20"/>
-          <w:szCs w:val="20"/>
-        </w:rPr>
-        <w:t xml:space="preserve"> data/analytics to help customers drive decision-making</w:t>
-      </w:r>
-      <w:r>
-        <w:rPr>
-          <w:rFonts w:ascii="Cambria" w:hAnsi="Cambria"/>
-          <w:sz w:val="20"/>
-          <w:szCs w:val="20"/>
-        </w:rPr>
-        <w:t>.</w:t>
+        </w:rPr>
+        <w:t>Perform</w:t>
+      </w:r>
+      <w:r>
+        <w:rPr>
+          <w:rFonts w:ascii="Cambria" w:hAnsi="Cambria"/>
+        </w:rPr>
+        <w:t>ed</w:t>
+      </w:r>
+      <w:r>
+        <w:rPr>
+          <w:rFonts w:ascii="Cambria" w:hAnsi="Cambria"/>
+        </w:rPr>
+        <w:t xml:space="preserve"> </w:t>
+      </w:r>
+      <w:r>
+        <w:rPr>
+          <w:rFonts w:ascii="Cambria" w:hAnsi="Cambria"/>
+        </w:rPr>
+        <w:t>product</w:t>
+      </w:r>
+      <w:r>
+        <w:rPr>
+          <w:rFonts w:ascii="Cambria" w:hAnsi="Cambria"/>
+        </w:rPr>
+        <w:t xml:space="preserve"> and </w:t>
+      </w:r>
+      <w:r>
+        <w:rPr>
+          <w:rFonts w:ascii="Cambria" w:hAnsi="Cambria"/>
+        </w:rPr>
+        <w:t>planning</w:t>
+      </w:r>
+      <w:r>
+        <w:rPr>
+          <w:rFonts w:ascii="Cambria" w:hAnsi="Cambria"/>
+        </w:rPr>
+        <w:t xml:space="preserve"> duties as required including designing new features, writing user stories, defining acceptance criteria, and creating</w:t>
+      </w:r>
+      <w:r>
+        <w:rPr>
+          <w:rFonts w:ascii="Cambria" w:hAnsi="Cambria"/>
+        </w:rPr>
+        <w:t xml:space="preserve"> </w:t>
+      </w:r>
+      <w:r>
+        <w:rPr>
+          <w:rFonts w:ascii="Cambria" w:hAnsi="Cambria"/>
+        </w:rPr>
+        <w:t>tasks/stories.</w:t>
+      </w:r>
+    </w:p>
+    <w:p>
+      <w:pPr>
+        <w:tabs>
+          <w:tab w:val="right" w:pos="10080"/>
+        </w:tabs>
+        <w:spacing w:before="120" w:after="0" w:line="240" w:lineRule="auto"/>
+        <w:rPr>
+          <w:rFonts w:ascii="Cambria" w:hAnsi="Cambria"/>
+        </w:rPr>
+      </w:pPr>
+      <w:r>
+        <w:rPr>
+          <w:rFonts w:ascii="Cambria" w:hAnsi="Cambria"/>
+          <w:b/>
+          <w:sz w:val="24"/>
+          <w:szCs w:val="24"/>
+        </w:rPr>
+        <w:t>Align Technology, Inc.</w:t>
+      </w:r>
+      <w:r>
+        <w:rPr>
+          <w:rFonts w:ascii="Cambria" w:hAnsi="Cambria"/>
+          <w:b/>
+        </w:rPr>
+        <w:t xml:space="preserve"> </w:t>
+      </w:r>
+      <w:r>
+        <w:rPr>
+          <w:rFonts w:ascii="Cambria" w:hAnsi="Cambria"/>
+          <w:b/>
+        </w:rPr>
+        <w:tab/>
+      </w:r>
+      <w:r>
+        <w:rPr>
+          <w:rFonts w:ascii="Cambria" w:hAnsi="Cambria"/>
+          <w:sz w:val="24"/>
+          <w:szCs w:val="24"/>
+        </w:rPr>
+        <w:t xml:space="preserve">June </w:t>
+      </w:r>
+      <w:r>
+        <w:rPr>
+          <w:rFonts w:ascii="Cambria" w:hAnsi="Cambria"/>
+          <w:sz w:val="24"/>
+          <w:szCs w:val="24"/>
+        </w:rPr>
+        <w:t>2017</w:t>
+      </w:r>
+      <w:r>
+        <w:rPr>
+          <w:rFonts w:ascii="Cambria" w:hAnsi="Cambria"/>
+          <w:sz w:val="24"/>
+          <w:szCs w:val="24"/>
+        </w:rPr>
+        <w:t xml:space="preserve"> – </w:t>
+      </w:r>
+      <w:r>
+        <w:rPr>
+          <w:rFonts w:ascii="Cambria" w:hAnsi="Cambria"/>
+          <w:sz w:val="24"/>
+          <w:szCs w:val="24"/>
+        </w:rPr>
+        <w:t>June 2020</w:t>
+      </w:r>
+    </w:p>
+    <w:p>
+      <w:pPr>
+        <w:tabs>
+          <w:tab w:val="right" w:pos="10080"/>
+        </w:tabs>
+        <w:spacing w:before="40" w:after="0" w:line="240" w:lineRule="auto"/>
+        <w:rPr>
+          <w:rFonts w:ascii="Cambria" w:hAnsi="Cambria"/>
+          <w:sz w:val="24"/>
+          <w:szCs w:val="24"/>
+        </w:rPr>
+      </w:pPr>
+      <w:r>
+        <w:rPr>
+          <w:rFonts w:ascii="Cambria" w:hAnsi="Cambria"/>
+          <w:i/>
+          <w:iCs/>
+          <w:sz w:val="24"/>
+          <w:szCs w:val="24"/>
+        </w:rPr>
+        <w:t>Territory Manager</w:t>
+      </w:r>
+      <w:r>
+        <w:rPr>
+          <w:rFonts w:ascii="Cambria" w:hAnsi="Cambria"/>
+          <w:i/>
+          <w:iCs/>
+          <w:sz w:val="24"/>
+          <w:szCs w:val="24"/>
+        </w:rPr>
+        <w:softHyphen/>
+        <w:t>-</w:t>
+      </w:r>
+      <w:r>
+        <w:rPr>
+          <w:rFonts w:ascii="Cambria" w:hAnsi="Cambria"/>
+          <w:sz w:val="24"/>
+          <w:szCs w:val="24"/>
+        </w:rPr>
+        <w:t xml:space="preserve"> San Jose, CA</w:t>
       </w:r>
     </w:p>
     <w:p>
@@ -1206,48 +855,117 @@
         <w:spacing w:after="0" w:line="240" w:lineRule="auto"/>
         <w:rPr>
           <w:rFonts w:ascii="Cambria" w:hAnsi="Cambria"/>
-          <w:sz w:val="20"/>
-          <w:szCs w:val="20"/>
-        </w:rPr>
-      </w:pPr>
-      <w:r>
-        <w:rPr>
-          <w:rFonts w:ascii="Cambria" w:hAnsi="Cambria"/>
-          <w:sz w:val="20"/>
-          <w:szCs w:val="20"/>
+        </w:rPr>
+      </w:pPr>
+      <w:r>
+        <w:rPr>
+          <w:rFonts w:ascii="Cambria" w:hAnsi="Cambria"/>
+        </w:rPr>
+        <w:t>Applie</w:t>
+      </w:r>
+      <w:r>
+        <w:rPr>
+          <w:rFonts w:ascii="Cambria" w:hAnsi="Cambria"/>
+        </w:rPr>
+        <w:t>d</w:t>
+      </w:r>
+      <w:r>
+        <w:rPr>
+          <w:rFonts w:ascii="Cambria" w:hAnsi="Cambria"/>
+        </w:rPr>
+        <w:t xml:space="preserve"> comprehensive knowledge of Align digital platform and sales strategies for key accounts to accelerate revenue and higher case volume.</w:t>
+      </w:r>
+    </w:p>
+    <w:p>
+      <w:pPr>
+        <w:pStyle w:val="ListParagraph"/>
+        <w:numPr>
+          <w:ilvl w:val="0"/>
+          <w:numId w:val="9"/>
+        </w:numPr>
+        <w:tabs>
+          <w:tab w:val="right" w:pos="10080"/>
+        </w:tabs>
+        <w:spacing w:after="0" w:line="240" w:lineRule="auto"/>
+        <w:rPr>
+          <w:rFonts w:ascii="Cambria" w:hAnsi="Cambria"/>
+        </w:rPr>
+      </w:pPr>
+      <w:r>
+        <w:rPr>
+          <w:rFonts w:ascii="Cambria" w:hAnsi="Cambria"/>
+        </w:rPr>
+        <w:t>Manage</w:t>
+      </w:r>
+      <w:r>
+        <w:rPr>
+          <w:rFonts w:ascii="Cambria" w:hAnsi="Cambria"/>
+        </w:rPr>
+        <w:t>d</w:t>
+      </w:r>
+      <w:r>
+        <w:rPr>
+          <w:rFonts w:ascii="Cambria" w:hAnsi="Cambria"/>
+        </w:rPr>
+        <w:t xml:space="preserve"> a define</w:t>
+      </w:r>
+      <w:r>
+        <w:rPr>
+          <w:rFonts w:ascii="Cambria" w:hAnsi="Cambria"/>
+        </w:rPr>
+        <w:t>d</w:t>
+      </w:r>
+      <w:r>
+        <w:rPr>
+          <w:rFonts w:ascii="Cambria" w:hAnsi="Cambria"/>
+        </w:rPr>
+        <w:t xml:space="preserve"> a geography of</w:t>
+      </w:r>
+      <w:r>
+        <w:rPr>
+          <w:rFonts w:ascii="Cambria" w:hAnsi="Cambria"/>
+        </w:rPr>
+        <w:t xml:space="preserve"> 100+</w:t>
+      </w:r>
+      <w:r>
+        <w:rPr>
+          <w:rFonts w:ascii="Cambria" w:hAnsi="Cambria"/>
+        </w:rPr>
+        <w:t xml:space="preserve"> accounts to grow their business, based on deep understanding of each account’s business, goals, challenges, and opportunities.</w:t>
+      </w:r>
+    </w:p>
+    <w:p>
+      <w:pPr>
+        <w:pStyle w:val="ListParagraph"/>
+        <w:numPr>
+          <w:ilvl w:val="0"/>
+          <w:numId w:val="9"/>
+        </w:numPr>
+        <w:tabs>
+          <w:tab w:val="right" w:pos="10080"/>
+        </w:tabs>
+        <w:spacing w:after="0" w:line="240" w:lineRule="auto"/>
+        <w:rPr>
+          <w:rFonts w:ascii="Cambria" w:hAnsi="Cambria"/>
+        </w:rPr>
+      </w:pPr>
+      <w:r>
+        <w:rPr>
+          <w:rFonts w:ascii="Cambria" w:hAnsi="Cambria"/>
         </w:rPr>
         <w:t>Orchestrate</w:t>
       </w:r>
       <w:r>
         <w:rPr>
           <w:rFonts w:ascii="Cambria" w:hAnsi="Cambria"/>
-          <w:sz w:val="20"/>
-          <w:szCs w:val="20"/>
         </w:rPr>
         <w:t>d</w:t>
       </w:r>
       <w:r>
         <w:rPr>
           <w:rFonts w:ascii="Cambria" w:hAnsi="Cambria"/>
-          <w:sz w:val="20"/>
-          <w:szCs w:val="20"/>
-        </w:rPr>
-        <w:t xml:space="preserve"> additional internal Company resources to optimize the customer experience and provide ongoing promotion of Align solutions.</w:t>
-      </w:r>
-    </w:p>
-    <w:p>
-      <w:pPr>
-        <w:rPr>
-          <w:rFonts w:ascii="Cambria" w:hAnsi="Cambria"/>
-          <w:i/>
-        </w:rPr>
-      </w:pPr>
-      <w:r>
-        <w:rPr>
-          <w:rFonts w:ascii="Cambria" w:hAnsi="Cambria"/>
-          <w:i/>
-        </w:rPr>
-        <w:br w:type="page"/>
+        </w:rPr>
+        <w:t xml:space="preserve"> internal Company resources to optimize the customer experience and provide ongoing promotion of Align solutions.</w:t>
       </w:r>
     </w:p>
     <w:p>
@@ -1258,17 +976,28 @@
         <w:spacing w:before="40" w:after="0" w:line="240" w:lineRule="auto"/>
         <w:rPr>
           <w:rFonts w:ascii="Cambria" w:hAnsi="Cambria"/>
-          <w:sz w:val="20"/>
-          <w:szCs w:val="20"/>
+          <w:iCs/>
+          <w:sz w:val="24"/>
+          <w:szCs w:val="24"/>
         </w:rPr>
       </w:pPr>
       <w:r>
         <w:rPr>
           <w:rFonts w:ascii="Cambria" w:hAnsi="Cambria"/>
           <w:i/>
-        </w:rPr>
-        <w:lastRenderedPageBreak/>
+          <w:sz w:val="24"/>
+          <w:szCs w:val="24"/>
+        </w:rPr>
         <w:t>Sales Associate</w:t>
+      </w:r>
+      <w:r>
+        <w:rPr>
+          <w:rFonts w:ascii="Cambria" w:hAnsi="Cambria"/>
+          <w:iCs/>
+          <w:sz w:val="24"/>
+          <w:szCs w:val="24"/>
+        </w:rPr>
+        <w:t>- Raleigh, NC</w:t>
       </w:r>
     </w:p>
     <w:p>
@@ -1285,18 +1014,35 @@
         <w:rPr>
           <w:rFonts w:ascii="Cambria" w:hAnsi="Cambria"/>
           <w:color w:val="000000" w:themeColor="text1"/>
-          <w:sz w:val="20"/>
-          <w:szCs w:val="20"/>
-        </w:rPr>
-      </w:pPr>
-      <w:r>
-        <w:rPr>
-          <w:rFonts w:ascii="Cambria" w:hAnsi="Cambria"/>
-          <w:color w:val="000000" w:themeColor="text1"/>
-          <w:sz w:val="20"/>
-          <w:szCs w:val="20"/>
-        </w:rPr>
-        <w:t>Remotely managed various account geographies to help customers increase Invisalign adoption within their practice.</w:t>
+        </w:rPr>
+      </w:pPr>
+      <w:r>
+        <w:rPr>
+          <w:rFonts w:ascii="Cambria" w:hAnsi="Cambria"/>
+          <w:color w:val="000000" w:themeColor="text1"/>
+        </w:rPr>
+        <w:t>Remotely m</w:t>
+      </w:r>
+      <w:r>
+        <w:rPr>
+          <w:rFonts w:ascii="Cambria" w:hAnsi="Cambria"/>
+          <w:color w:val="000000" w:themeColor="text1"/>
+        </w:rPr>
+        <w:t xml:space="preserve">anaged various account geographies to help customers increase Invisalign adoption </w:t>
+      </w:r>
+      <w:r>
+        <w:rPr>
+          <w:rFonts w:ascii="Cambria" w:hAnsi="Cambria"/>
+          <w:color w:val="000000" w:themeColor="text1"/>
+        </w:rPr>
+        <w:t>in</w:t>
+      </w:r>
+      <w:r>
+        <w:rPr>
+          <w:rFonts w:ascii="Cambria" w:hAnsi="Cambria"/>
+          <w:color w:val="000000" w:themeColor="text1"/>
+        </w:rPr>
+        <w:t xml:space="preserve"> their practice.</w:t>
       </w:r>
     </w:p>
     <w:p>
@@ -1313,16 +1059,12 @@
         <w:rPr>
           <w:rFonts w:ascii="Cambria" w:hAnsi="Cambria"/>
           <w:color w:val="000000" w:themeColor="text1"/>
-          <w:sz w:val="20"/>
-          <w:szCs w:val="20"/>
-        </w:rPr>
-      </w:pPr>
-      <w:r>
-        <w:rPr>
-          <w:rFonts w:ascii="Cambria" w:hAnsi="Cambria"/>
-          <w:color w:val="000000" w:themeColor="text1"/>
-          <w:sz w:val="20"/>
-          <w:szCs w:val="20"/>
+        </w:rPr>
+      </w:pPr>
+      <w:r>
+        <w:rPr>
+          <w:rFonts w:ascii="Cambria" w:hAnsi="Cambria"/>
+          <w:color w:val="000000" w:themeColor="text1"/>
         </w:rPr>
         <w:t xml:space="preserve">3-month relocation to cover a Strategic Account territory in NYC; established strong relationships with customers to </w:t>
       </w:r>
@@ -1330,8 +1072,6 @@
         <w:rPr>
           <w:rFonts w:ascii="Cambria" w:hAnsi="Cambria"/>
           <w:color w:val="000000" w:themeColor="text1"/>
-          <w:sz w:val="20"/>
-          <w:szCs w:val="20"/>
         </w:rPr>
         <w:t>drive business, perform team trainings, and embrace digital adoption.</w:t>
       </w:r>
@@ -1350,16 +1090,12 @@
         <w:rPr>
           <w:rFonts w:ascii="Cambria" w:hAnsi="Cambria"/>
           <w:color w:val="000000" w:themeColor="text1"/>
-          <w:sz w:val="20"/>
-          <w:szCs w:val="20"/>
-        </w:rPr>
-      </w:pPr>
-      <w:r>
-        <w:rPr>
-          <w:rFonts w:ascii="Cambria" w:hAnsi="Cambria"/>
-          <w:color w:val="000000" w:themeColor="text1"/>
-          <w:sz w:val="20"/>
-          <w:szCs w:val="20"/>
+        </w:rPr>
+      </w:pPr>
+      <w:r>
+        <w:rPr>
+          <w:rFonts w:ascii="Cambria" w:hAnsi="Cambria"/>
+          <w:color w:val="000000" w:themeColor="text1"/>
         </w:rPr>
         <w:t>Regularly traveled to train</w:t>
       </w:r>
@@ -1367,8 +1103,6 @@
         <w:rPr>
           <w:rFonts w:ascii="Cambria" w:hAnsi="Cambria"/>
           <w:color w:val="000000" w:themeColor="text1"/>
-          <w:sz w:val="20"/>
-          <w:szCs w:val="20"/>
         </w:rPr>
         <w:t xml:space="preserve"> doctors and staff on implementation, focusing on patient engagement features, </w:t>
       </w:r>
@@ -1376,8 +1110,6 @@
         <w:rPr>
           <w:rFonts w:ascii="Cambria" w:hAnsi="Cambria"/>
           <w:color w:val="000000" w:themeColor="text1"/>
-          <w:sz w:val="20"/>
-          <w:szCs w:val="20"/>
         </w:rPr>
         <w:t>digital optimization, and consumer experience</w:t>
       </w:r>
@@ -1385,10 +1117,15 @@
         <w:rPr>
           <w:rFonts w:ascii="Cambria" w:hAnsi="Cambria"/>
           <w:color w:val="000000" w:themeColor="text1"/>
-          <w:sz w:val="20"/>
-          <w:szCs w:val="20"/>
         </w:rPr>
         <w:t>.</w:t>
+      </w:r>
+      <w:r>
+        <w:rPr>
+          <w:rFonts w:ascii="Cambria" w:hAnsi="Cambria"/>
+          <w:color w:val="000000" w:themeColor="text1"/>
+        </w:rPr>
+        <w:br w:type="page"/>
       </w:r>
     </w:p>
     <w:p>
@@ -1396,17 +1133,34 @@
         <w:tabs>
           <w:tab w:val="right" w:pos="9360"/>
         </w:tabs>
-        <w:spacing w:before="40" w:after="0"/>
-        <w:rPr>
-          <w:rFonts w:ascii="Cambria" w:hAnsi="Cambria"/>
-          <w:sz w:val="20"/>
-          <w:szCs w:val="20"/>
+        <w:spacing w:after="0" w:line="240" w:lineRule="auto"/>
+        <w:rPr>
+          <w:rFonts w:ascii="Cambria" w:hAnsi="Cambria"/>
+          <w:iCs/>
+          <w:sz w:val="24"/>
+          <w:szCs w:val="24"/>
+        </w:rPr>
+      </w:pPr>
+    </w:p>
+    <w:p>
+      <w:pPr>
+        <w:tabs>
+          <w:tab w:val="right" w:pos="9360"/>
+        </w:tabs>
+        <w:spacing w:after="0"/>
+        <w:rPr>
+          <w:rFonts w:ascii="Cambria" w:hAnsi="Cambria"/>
+          <w:iCs/>
+          <w:sz w:val="24"/>
+          <w:szCs w:val="24"/>
         </w:rPr>
       </w:pPr>
       <w:r>
         <w:rPr>
           <w:rFonts w:ascii="Cambria" w:hAnsi="Cambria"/>
           <w:i/>
+          <w:sz w:val="24"/>
+          <w:szCs w:val="24"/>
         </w:rPr>
         <w:t xml:space="preserve">Team </w:t>
       </w:r>
@@ -1414,6 +1168,8 @@
         <w:rPr>
           <w:rFonts w:ascii="Cambria" w:hAnsi="Cambria"/>
           <w:i/>
+          <w:sz w:val="24"/>
+          <w:szCs w:val="24"/>
         </w:rPr>
         <w:t>Lead</w:t>
       </w:r>
@@ -1421,8 +1177,19 @@
         <w:rPr>
           <w:rFonts w:ascii="Cambria" w:hAnsi="Cambria"/>
           <w:i/>
+          <w:sz w:val="24"/>
+          <w:szCs w:val="24"/>
         </w:rPr>
         <w:t>, Invisalign Pro</w:t>
+      </w:r>
+      <w:r>
+        <w:rPr>
+          <w:rFonts w:ascii="Cambria" w:hAnsi="Cambria"/>
+          <w:iCs/>
+          <w:sz w:val="24"/>
+          <w:szCs w:val="24"/>
+        </w:rPr>
+        <w:t>- Raleigh, NC</w:t>
       </w:r>
     </w:p>
     <w:p>
@@ -1439,16 +1206,12 @@
         <w:rPr>
           <w:rFonts w:ascii="Cambria" w:hAnsi="Cambria"/>
           <w:color w:val="000000" w:themeColor="text1"/>
-          <w:sz w:val="20"/>
-          <w:szCs w:val="20"/>
-        </w:rPr>
-      </w:pPr>
-      <w:r>
-        <w:rPr>
-          <w:rFonts w:ascii="Cambria" w:hAnsi="Cambria"/>
-          <w:color w:val="000000" w:themeColor="text1"/>
-          <w:sz w:val="20"/>
-          <w:szCs w:val="20"/>
+        </w:rPr>
+      </w:pPr>
+      <w:r>
+        <w:rPr>
+          <w:rFonts w:ascii="Cambria" w:hAnsi="Cambria"/>
+          <w:color w:val="000000" w:themeColor="text1"/>
         </w:rPr>
         <w:t>Conduct</w:t>
       </w:r>
@@ -1456,8 +1219,6 @@
         <w:rPr>
           <w:rFonts w:ascii="Cambria" w:hAnsi="Cambria"/>
           <w:color w:val="000000" w:themeColor="text1"/>
-          <w:sz w:val="20"/>
-          <w:szCs w:val="20"/>
         </w:rPr>
         <w:t>ed</w:t>
       </w:r>
@@ -1465,8 +1226,6 @@
         <w:rPr>
           <w:rFonts w:ascii="Cambria" w:hAnsi="Cambria"/>
           <w:color w:val="000000" w:themeColor="text1"/>
-          <w:sz w:val="20"/>
-          <w:szCs w:val="20"/>
         </w:rPr>
         <w:t xml:space="preserve"> one-on-o</w:t>
       </w:r>
@@ -1474,8 +1233,6 @@
         <w:rPr>
           <w:rFonts w:ascii="Cambria" w:hAnsi="Cambria"/>
           <w:color w:val="000000" w:themeColor="text1"/>
-          <w:sz w:val="20"/>
-          <w:szCs w:val="20"/>
         </w:rPr>
         <w:t>ne coaching sessions to develop skillset</w:t>
       </w:r>
@@ -1483,8 +1240,6 @@
         <w:rPr>
           <w:rFonts w:ascii="Cambria" w:hAnsi="Cambria"/>
           <w:color w:val="000000" w:themeColor="text1"/>
-          <w:sz w:val="20"/>
-          <w:szCs w:val="20"/>
         </w:rPr>
         <w:t>s</w:t>
       </w:r>
@@ -1492,8 +1247,6 @@
         <w:rPr>
           <w:rFonts w:ascii="Cambria" w:hAnsi="Cambria"/>
           <w:color w:val="000000" w:themeColor="text1"/>
-          <w:sz w:val="20"/>
-          <w:szCs w:val="20"/>
         </w:rPr>
         <w:t xml:space="preserve"> amongst</w:t>
       </w:r>
@@ -1501,8 +1254,13 @@
         <w:rPr>
           <w:rFonts w:ascii="Cambria" w:hAnsi="Cambria"/>
           <w:color w:val="000000" w:themeColor="text1"/>
-          <w:sz w:val="20"/>
-          <w:szCs w:val="20"/>
+        </w:rPr>
+        <w:t xml:space="preserve"> 18</w:t>
+      </w:r>
+      <w:r>
+        <w:rPr>
+          <w:rFonts w:ascii="Cambria" w:hAnsi="Cambria"/>
+          <w:color w:val="000000" w:themeColor="text1"/>
         </w:rPr>
         <w:t xml:space="preserve"> </w:t>
       </w:r>
@@ -1510,8 +1268,6 @@
         <w:rPr>
           <w:rFonts w:ascii="Cambria" w:hAnsi="Cambria"/>
           <w:color w:val="000000" w:themeColor="text1"/>
-          <w:sz w:val="20"/>
-          <w:szCs w:val="20"/>
         </w:rPr>
         <w:t>CSA team members</w:t>
       </w:r>
@@ -1519,8 +1275,6 @@
         <w:rPr>
           <w:rFonts w:ascii="Cambria" w:hAnsi="Cambria"/>
           <w:color w:val="000000" w:themeColor="text1"/>
-          <w:sz w:val="20"/>
-          <w:szCs w:val="20"/>
         </w:rPr>
         <w:t>.</w:t>
       </w:r>
@@ -1539,52 +1293,19 @@
         <w:rPr>
           <w:rFonts w:ascii="Cambria" w:hAnsi="Cambria"/>
           <w:color w:val="000000" w:themeColor="text1"/>
-          <w:sz w:val="20"/>
-          <w:szCs w:val="20"/>
-        </w:rPr>
-      </w:pPr>
-      <w:r>
-        <w:rPr>
-          <w:rFonts w:ascii="Cambria" w:hAnsi="Cambria"/>
-          <w:color w:val="000000" w:themeColor="text1"/>
-          <w:sz w:val="20"/>
-          <w:szCs w:val="20"/>
-        </w:rPr>
-        <w:t>Train</w:t>
-      </w:r>
-      <w:r>
-        <w:rPr>
-          <w:rFonts w:ascii="Cambria" w:hAnsi="Cambria"/>
-          <w:color w:val="000000" w:themeColor="text1"/>
-          <w:sz w:val="20"/>
-          <w:szCs w:val="20"/>
-        </w:rPr>
-        <w:t>ed</w:t>
-      </w:r>
-      <w:r>
-        <w:rPr>
-          <w:rFonts w:ascii="Cambria" w:hAnsi="Cambria"/>
-          <w:color w:val="000000" w:themeColor="text1"/>
-          <w:sz w:val="20"/>
-          <w:szCs w:val="20"/>
-        </w:rPr>
-        <w:t xml:space="preserve"> n</w:t>
-      </w:r>
-      <w:r>
-        <w:rPr>
-          <w:rFonts w:ascii="Cambria" w:hAnsi="Cambria"/>
-          <w:color w:val="000000" w:themeColor="text1"/>
-          <w:sz w:val="20"/>
-          <w:szCs w:val="20"/>
-        </w:rPr>
-        <w:t>ew</w:t>
-      </w:r>
-      <w:r>
-        <w:rPr>
-          <w:rFonts w:ascii="Cambria" w:hAnsi="Cambria"/>
-          <w:color w:val="000000" w:themeColor="text1"/>
-          <w:sz w:val="20"/>
-          <w:szCs w:val="20"/>
+        </w:rPr>
+      </w:pPr>
+      <w:r>
+        <w:rPr>
+          <w:rFonts w:ascii="Cambria" w:hAnsi="Cambria"/>
+          <w:color w:val="000000" w:themeColor="text1"/>
+        </w:rPr>
+        <w:t>Built and implemented</w:t>
+      </w:r>
+      <w:r>
+        <w:rPr>
+          <w:rFonts w:ascii="Cambria" w:hAnsi="Cambria"/>
+          <w:color w:val="000000" w:themeColor="text1"/>
         </w:rPr>
         <w:t xml:space="preserve"> </w:t>
       </w:r>
@@ -1592,98 +1313,34 @@
         <w:rPr>
           <w:rFonts w:ascii="Cambria" w:hAnsi="Cambria"/>
           <w:color w:val="000000" w:themeColor="text1"/>
-          <w:sz w:val="20"/>
-          <w:szCs w:val="20"/>
-        </w:rPr>
-        <w:t>hire</w:t>
-      </w:r>
-      <w:r>
-        <w:rPr>
-          <w:rFonts w:ascii="Cambria" w:hAnsi="Cambria"/>
-          <w:color w:val="000000" w:themeColor="text1"/>
-          <w:sz w:val="20"/>
-          <w:szCs w:val="20"/>
-        </w:rPr>
-        <w:t>s</w:t>
-      </w:r>
-      <w:r>
-        <w:rPr>
-          <w:rFonts w:ascii="Cambria" w:hAnsi="Cambria"/>
-          <w:color w:val="000000" w:themeColor="text1"/>
-          <w:sz w:val="20"/>
-          <w:szCs w:val="20"/>
-        </w:rPr>
-        <w:t xml:space="preserve"> and </w:t>
-      </w:r>
-      <w:r>
-        <w:rPr>
-          <w:rFonts w:ascii="Cambria" w:hAnsi="Cambria"/>
-          <w:color w:val="000000" w:themeColor="text1"/>
-          <w:sz w:val="20"/>
-          <w:szCs w:val="20"/>
-        </w:rPr>
-        <w:t>existing</w:t>
-      </w:r>
-      <w:r>
-        <w:rPr>
-          <w:rFonts w:ascii="Cambria" w:hAnsi="Cambria"/>
-          <w:color w:val="000000" w:themeColor="text1"/>
-          <w:sz w:val="20"/>
-          <w:szCs w:val="20"/>
-        </w:rPr>
-        <w:t xml:space="preserve"> </w:t>
-      </w:r>
-      <w:r>
-        <w:rPr>
-          <w:rFonts w:ascii="Cambria" w:hAnsi="Cambria"/>
-          <w:color w:val="000000" w:themeColor="text1"/>
-          <w:sz w:val="20"/>
-          <w:szCs w:val="20"/>
-        </w:rPr>
-        <w:t>employee</w:t>
-      </w:r>
-      <w:r>
-        <w:rPr>
-          <w:rFonts w:ascii="Cambria" w:hAnsi="Cambria"/>
-          <w:color w:val="000000" w:themeColor="text1"/>
-          <w:sz w:val="20"/>
-          <w:szCs w:val="20"/>
-        </w:rPr>
-        <w:t>s</w:t>
-      </w:r>
-      <w:r>
-        <w:rPr>
-          <w:rFonts w:ascii="Cambria" w:hAnsi="Cambria"/>
-          <w:color w:val="000000" w:themeColor="text1"/>
-          <w:sz w:val="20"/>
-          <w:szCs w:val="20"/>
-        </w:rPr>
-        <w:t xml:space="preserve"> </w:t>
-      </w:r>
-      <w:r>
-        <w:rPr>
-          <w:rFonts w:ascii="Cambria" w:hAnsi="Cambria"/>
-          <w:color w:val="000000" w:themeColor="text1"/>
-          <w:sz w:val="20"/>
-          <w:szCs w:val="20"/>
-        </w:rPr>
-        <w:t xml:space="preserve">in </w:t>
-      </w:r>
-      <w:r>
-        <w:rPr>
-          <w:rFonts w:ascii="Cambria" w:hAnsi="Cambria"/>
-          <w:color w:val="000000" w:themeColor="text1"/>
-          <w:sz w:val="20"/>
-          <w:szCs w:val="20"/>
-        </w:rPr>
-        <w:t>general CSA role/responsibilities</w:t>
-      </w:r>
-      <w:r>
-        <w:rPr>
-          <w:rFonts w:ascii="Cambria" w:hAnsi="Cambria"/>
-          <w:color w:val="000000" w:themeColor="text1"/>
-          <w:sz w:val="20"/>
-          <w:szCs w:val="20"/>
+        </w:rPr>
+        <w:t xml:space="preserve">process </w:t>
+      </w:r>
+      <w:r>
+        <w:rPr>
+          <w:rFonts w:ascii="Cambria" w:hAnsi="Cambria"/>
+          <w:color w:val="000000" w:themeColor="text1"/>
+        </w:rPr>
+        <w:t>efficiencies</w:t>
+      </w:r>
+      <w:r>
+        <w:rPr>
+          <w:rFonts w:ascii="Cambria" w:hAnsi="Cambria"/>
+          <w:color w:val="000000" w:themeColor="text1"/>
+        </w:rPr>
+        <w:t xml:space="preserve"> and work instructions for pilot</w:t>
+      </w:r>
+      <w:r>
+        <w:rPr>
+          <w:rFonts w:ascii="Cambria" w:hAnsi="Cambria"/>
+          <w:color w:val="000000" w:themeColor="text1"/>
+        </w:rPr>
+        <w:t xml:space="preserve"> programs</w:t>
+      </w:r>
+      <w:r>
+        <w:rPr>
+          <w:rFonts w:ascii="Cambria" w:hAnsi="Cambria"/>
+          <w:color w:val="000000" w:themeColor="text1"/>
         </w:rPr>
         <w:t>.</w:t>
       </w:r>
@@ -1702,227 +1359,14 @@
         <w:rPr>
           <w:rFonts w:ascii="Cambria" w:hAnsi="Cambria"/>
           <w:color w:val="000000" w:themeColor="text1"/>
-          <w:sz w:val="20"/>
-          <w:szCs w:val="20"/>
-        </w:rPr>
-      </w:pPr>
-      <w:r>
-        <w:rPr>
-          <w:rFonts w:ascii="Cambria" w:hAnsi="Cambria"/>
-          <w:color w:val="000000" w:themeColor="text1"/>
-          <w:sz w:val="20"/>
-          <w:szCs w:val="20"/>
-        </w:rPr>
-        <w:t>Built and implemented</w:t>
-      </w:r>
-      <w:r>
-        <w:rPr>
-          <w:rFonts w:ascii="Cambria" w:hAnsi="Cambria"/>
-          <w:color w:val="000000" w:themeColor="text1"/>
-          <w:sz w:val="20"/>
-          <w:szCs w:val="20"/>
-        </w:rPr>
-        <w:t xml:space="preserve"> </w:t>
-      </w:r>
-      <w:r>
-        <w:rPr>
-          <w:rFonts w:ascii="Cambria" w:hAnsi="Cambria"/>
-          <w:color w:val="000000" w:themeColor="text1"/>
-          <w:sz w:val="20"/>
-          <w:szCs w:val="20"/>
-        </w:rPr>
-        <w:t xml:space="preserve">process </w:t>
-      </w:r>
-      <w:r>
-        <w:rPr>
-          <w:rFonts w:ascii="Cambria" w:hAnsi="Cambria"/>
-          <w:color w:val="000000" w:themeColor="text1"/>
-          <w:sz w:val="20"/>
-          <w:szCs w:val="20"/>
-        </w:rPr>
-        <w:t>efficiencies</w:t>
-      </w:r>
-      <w:r>
-        <w:rPr>
-          <w:rFonts w:ascii="Cambria" w:hAnsi="Cambria"/>
-          <w:color w:val="000000" w:themeColor="text1"/>
-          <w:sz w:val="20"/>
-          <w:szCs w:val="20"/>
-        </w:rPr>
-        <w:t xml:space="preserve"> and work instructions for pilot</w:t>
-      </w:r>
-      <w:r>
-        <w:rPr>
-          <w:rFonts w:ascii="Cambria" w:hAnsi="Cambria"/>
-          <w:color w:val="000000" w:themeColor="text1"/>
-          <w:sz w:val="20"/>
-          <w:szCs w:val="20"/>
-        </w:rPr>
-        <w:t xml:space="preserve"> programs</w:t>
-      </w:r>
-      <w:r>
-        <w:rPr>
-          <w:rFonts w:ascii="Cambria" w:hAnsi="Cambria"/>
-          <w:color w:val="000000" w:themeColor="text1"/>
-          <w:sz w:val="20"/>
-          <w:szCs w:val="20"/>
-        </w:rPr>
-        <w:t>.</w:t>
-      </w:r>
-    </w:p>
-    <w:p>
-      <w:pPr>
-        <w:pStyle w:val="ListParagraph"/>
-        <w:numPr>
-          <w:ilvl w:val="0"/>
-          <w:numId w:val="2"/>
-        </w:numPr>
-        <w:tabs>
-          <w:tab w:val="right" w:pos="9360"/>
-        </w:tabs>
-        <w:spacing w:after="0" w:line="240" w:lineRule="auto"/>
-        <w:rPr>
-          <w:rFonts w:ascii="Cambria" w:hAnsi="Cambria"/>
-          <w:color w:val="000000" w:themeColor="text1"/>
-          <w:sz w:val="20"/>
-          <w:szCs w:val="20"/>
-        </w:rPr>
-      </w:pPr>
-      <w:r>
-        <w:rPr>
-          <w:rFonts w:ascii="Cambria" w:hAnsi="Cambria"/>
-          <w:color w:val="000000" w:themeColor="text1"/>
-          <w:sz w:val="20"/>
-          <w:szCs w:val="20"/>
-        </w:rPr>
-        <w:t>Assisted</w:t>
-      </w:r>
-      <w:r>
-        <w:rPr>
-          <w:rFonts w:ascii="Cambria" w:hAnsi="Cambria"/>
-          <w:color w:val="000000" w:themeColor="text1"/>
-          <w:sz w:val="20"/>
-          <w:szCs w:val="20"/>
-        </w:rPr>
-        <w:t xml:space="preserve"> with supervisor</w:t>
-      </w:r>
-      <w:r>
-        <w:rPr>
-          <w:rFonts w:ascii="Cambria" w:hAnsi="Cambria"/>
-          <w:color w:val="000000" w:themeColor="text1"/>
-          <w:sz w:val="20"/>
-          <w:szCs w:val="20"/>
-        </w:rPr>
-        <w:t>y</w:t>
-      </w:r>
-      <w:r>
-        <w:rPr>
-          <w:rFonts w:ascii="Cambria" w:hAnsi="Cambria"/>
-          <w:color w:val="000000" w:themeColor="text1"/>
-          <w:sz w:val="20"/>
-          <w:szCs w:val="20"/>
-        </w:rPr>
-        <w:t xml:space="preserve"> duties</w:t>
-      </w:r>
-      <w:r>
-        <w:rPr>
-          <w:rFonts w:ascii="Cambria" w:hAnsi="Cambria"/>
-          <w:color w:val="000000" w:themeColor="text1"/>
-          <w:sz w:val="20"/>
-          <w:szCs w:val="20"/>
-        </w:rPr>
-        <w:t xml:space="preserve"> such as </w:t>
-      </w:r>
-      <w:r>
-        <w:rPr>
-          <w:rFonts w:ascii="Cambria" w:hAnsi="Cambria"/>
-          <w:color w:val="000000" w:themeColor="text1"/>
-          <w:sz w:val="20"/>
-          <w:szCs w:val="20"/>
-        </w:rPr>
-        <w:t>responding to CSA inquiries,</w:t>
-      </w:r>
-      <w:r>
-        <w:rPr>
-          <w:rFonts w:ascii="Cambria" w:hAnsi="Cambria"/>
-          <w:color w:val="000000" w:themeColor="text1"/>
-          <w:sz w:val="20"/>
-          <w:szCs w:val="20"/>
-        </w:rPr>
-        <w:t xml:space="preserve"> providing direction, and</w:t>
-      </w:r>
-      <w:r>
-        <w:rPr>
-          <w:rFonts w:ascii="Cambria" w:hAnsi="Cambria"/>
-          <w:color w:val="000000" w:themeColor="text1"/>
-          <w:sz w:val="20"/>
-          <w:szCs w:val="20"/>
-        </w:rPr>
-        <w:t xml:space="preserve"> </w:t>
-      </w:r>
-      <w:r>
-        <w:rPr>
-          <w:rFonts w:ascii="Cambria" w:hAnsi="Cambria"/>
-          <w:color w:val="000000" w:themeColor="text1"/>
-          <w:sz w:val="20"/>
-          <w:szCs w:val="20"/>
-        </w:rPr>
-        <w:t xml:space="preserve">assigning </w:t>
-      </w:r>
-      <w:r>
-        <w:rPr>
-          <w:rFonts w:ascii="Cambria" w:hAnsi="Cambria"/>
-          <w:color w:val="000000" w:themeColor="text1"/>
-          <w:sz w:val="20"/>
-          <w:szCs w:val="20"/>
-        </w:rPr>
-        <w:t>workload</w:t>
-      </w:r>
-      <w:r>
-        <w:rPr>
-          <w:rFonts w:ascii="Cambria" w:hAnsi="Cambria"/>
-          <w:color w:val="000000" w:themeColor="text1"/>
-          <w:sz w:val="20"/>
-          <w:szCs w:val="20"/>
-        </w:rPr>
-        <w:t>.</w:t>
-      </w:r>
-    </w:p>
-    <w:p>
-      <w:pPr>
-        <w:pStyle w:val="ListParagraph"/>
-        <w:numPr>
-          <w:ilvl w:val="0"/>
-          <w:numId w:val="2"/>
-        </w:numPr>
-        <w:tabs>
-          <w:tab w:val="right" w:pos="9360"/>
-        </w:tabs>
-        <w:spacing w:after="0" w:line="240" w:lineRule="auto"/>
-        <w:rPr>
-          <w:rFonts w:ascii="Cambria" w:hAnsi="Cambria"/>
-          <w:color w:val="000000" w:themeColor="text1"/>
-          <w:sz w:val="20"/>
-          <w:szCs w:val="20"/>
-        </w:rPr>
-      </w:pPr>
-      <w:r>
-        <w:rPr>
-          <w:rFonts w:ascii="Cambria" w:hAnsi="Cambria"/>
-          <w:color w:val="000000" w:themeColor="text1"/>
-          <w:sz w:val="20"/>
-          <w:szCs w:val="20"/>
-        </w:rPr>
-        <w:t xml:space="preserve">Collaborated </w:t>
-      </w:r>
-      <w:r>
-        <w:rPr>
-          <w:rFonts w:ascii="Cambria" w:hAnsi="Cambria"/>
-          <w:color w:val="000000" w:themeColor="text1"/>
-          <w:sz w:val="20"/>
-          <w:szCs w:val="20"/>
-        </w:rPr>
-        <w:t>with Quality Assurance in order to improve CSA effectiveness and customer satisfaction.</w:t>
+        </w:rPr>
+      </w:pPr>
+      <w:r>
+        <w:rPr>
+          <w:rFonts w:ascii="Cambria" w:hAnsi="Cambria"/>
+          <w:color w:val="000000" w:themeColor="text1"/>
+        </w:rPr>
+        <w:t>Collaborated with Quality Assurance in order to improve program effectiveness and customer satisfaction.</w:t>
       </w:r>
     </w:p>
     <w:p>
@@ -1933,25 +1377,41 @@
         <w:spacing w:before="40" w:after="0" w:line="240" w:lineRule="auto"/>
         <w:rPr>
           <w:rFonts w:ascii="Cambria" w:hAnsi="Cambria"/>
+          <w:iCs/>
+          <w:color w:val="000000" w:themeColor="text1"/>
+          <w:sz w:val="24"/>
+          <w:szCs w:val="24"/>
+        </w:rPr>
+      </w:pPr>
+      <w:r>
+        <w:rPr>
+          <w:rFonts w:ascii="Cambria" w:hAnsi="Cambria"/>
           <w:i/>
           <w:color w:val="000000" w:themeColor="text1"/>
-        </w:rPr>
-      </w:pPr>
+          <w:sz w:val="24"/>
+          <w:szCs w:val="24"/>
+        </w:rPr>
+        <w:t>Concierge Service Advisor</w:t>
+      </w:r>
       <w:r>
         <w:rPr>
           <w:rFonts w:ascii="Cambria" w:hAnsi="Cambria"/>
           <w:i/>
           <w:color w:val="000000" w:themeColor="text1"/>
-        </w:rPr>
-        <w:t>Concierge Service Advisor</w:t>
-      </w:r>
-      <w:r>
-        <w:rPr>
-          <w:rFonts w:ascii="Cambria" w:hAnsi="Cambria"/>
-          <w:i/>
-          <w:color w:val="000000" w:themeColor="text1"/>
+          <w:sz w:val="24"/>
+          <w:szCs w:val="24"/>
         </w:rPr>
         <w:t xml:space="preserve"> (CSA)</w:t>
+      </w:r>
+      <w:r>
+        <w:rPr>
+          <w:rFonts w:ascii="Cambria" w:hAnsi="Cambria"/>
+          <w:iCs/>
+          <w:color w:val="000000" w:themeColor="text1"/>
+          <w:sz w:val="24"/>
+          <w:szCs w:val="24"/>
+        </w:rPr>
+        <w:t>- Raleigh, NC</w:t>
       </w:r>
     </w:p>
     <w:p>
@@ -1968,16 +1428,12 @@
         <w:rPr>
           <w:rFonts w:ascii="Cambria" w:hAnsi="Cambria"/>
           <w:color w:val="000000" w:themeColor="text1"/>
-          <w:sz w:val="20"/>
-          <w:szCs w:val="20"/>
-        </w:rPr>
-      </w:pPr>
-      <w:r>
-        <w:rPr>
-          <w:rFonts w:ascii="Cambria" w:hAnsi="Cambria"/>
-          <w:color w:val="000000" w:themeColor="text1"/>
-          <w:sz w:val="20"/>
-          <w:szCs w:val="20"/>
+        </w:rPr>
+      </w:pPr>
+      <w:r>
+        <w:rPr>
+          <w:rFonts w:ascii="Cambria" w:hAnsi="Cambria"/>
+          <w:color w:val="000000" w:themeColor="text1"/>
         </w:rPr>
         <w:t xml:space="preserve">Drove sales production by administering support </w:t>
       </w:r>
@@ -1985,8 +1441,6 @@
         <w:rPr>
           <w:rFonts w:ascii="Cambria" w:hAnsi="Cambria"/>
           <w:color w:val="000000" w:themeColor="text1"/>
-          <w:sz w:val="20"/>
-          <w:szCs w:val="20"/>
         </w:rPr>
         <w:t xml:space="preserve">to general dentistry and orthodontic practices through regular verbal and written communications to increase Invisalign </w:t>
       </w:r>
@@ -1994,8 +1448,6 @@
         <w:rPr>
           <w:rFonts w:ascii="Cambria" w:hAnsi="Cambria"/>
           <w:color w:val="000000" w:themeColor="text1"/>
-          <w:sz w:val="20"/>
-          <w:szCs w:val="20"/>
         </w:rPr>
         <w:t>penetration.</w:t>
       </w:r>
@@ -2014,98 +1466,12 @@
         <w:rPr>
           <w:rFonts w:ascii="Cambria" w:hAnsi="Cambria"/>
           <w:color w:val="000000" w:themeColor="text1"/>
-          <w:sz w:val="20"/>
-          <w:szCs w:val="20"/>
-        </w:rPr>
-      </w:pPr>
-      <w:r>
-        <w:rPr>
-          <w:rFonts w:ascii="Cambria" w:hAnsi="Cambria"/>
-          <w:color w:val="000000" w:themeColor="text1"/>
-          <w:sz w:val="20"/>
-          <w:szCs w:val="20"/>
-        </w:rPr>
-        <w:t xml:space="preserve">Assisted </w:t>
-      </w:r>
-      <w:r>
-        <w:rPr>
-          <w:rFonts w:ascii="Cambria" w:hAnsi="Cambria"/>
-          <w:color w:val="000000" w:themeColor="text1"/>
-          <w:sz w:val="20"/>
-          <w:szCs w:val="20"/>
-        </w:rPr>
-        <w:t>customers</w:t>
-      </w:r>
-      <w:r>
-        <w:rPr>
-          <w:rFonts w:ascii="Cambria" w:hAnsi="Cambria"/>
-          <w:color w:val="000000" w:themeColor="text1"/>
-          <w:sz w:val="20"/>
-          <w:szCs w:val="20"/>
-        </w:rPr>
-        <w:t xml:space="preserve"> with </w:t>
-      </w:r>
-      <w:r>
-        <w:rPr>
-          <w:rFonts w:ascii="Cambria" w:hAnsi="Cambria"/>
-          <w:color w:val="000000" w:themeColor="text1"/>
-          <w:sz w:val="20"/>
-          <w:szCs w:val="20"/>
-        </w:rPr>
-        <w:t xml:space="preserve">special </w:t>
-      </w:r>
-      <w:r>
-        <w:rPr>
-          <w:rFonts w:ascii="Cambria" w:hAnsi="Cambria"/>
-          <w:color w:val="000000" w:themeColor="text1"/>
-          <w:sz w:val="20"/>
-          <w:szCs w:val="20"/>
-        </w:rPr>
-        <w:t>requests and</w:t>
-      </w:r>
-      <w:r>
-        <w:rPr>
-          <w:rFonts w:ascii="Cambria" w:hAnsi="Cambria"/>
-          <w:color w:val="000000" w:themeColor="text1"/>
-          <w:sz w:val="20"/>
-          <w:szCs w:val="20"/>
-        </w:rPr>
-        <w:t xml:space="preserve"> product inquiries to improve patient satisfaction</w:t>
-      </w:r>
-      <w:r>
-        <w:rPr>
-          <w:rFonts w:ascii="Cambria" w:hAnsi="Cambria"/>
-          <w:color w:val="000000" w:themeColor="text1"/>
-          <w:sz w:val="20"/>
-          <w:szCs w:val="20"/>
-        </w:rPr>
-        <w:t>.</w:t>
-      </w:r>
-    </w:p>
-    <w:p>
-      <w:pPr>
-        <w:pStyle w:val="ListParagraph"/>
-        <w:numPr>
-          <w:ilvl w:val="0"/>
-          <w:numId w:val="8"/>
-        </w:numPr>
-        <w:tabs>
-          <w:tab w:val="right" w:pos="9360"/>
-        </w:tabs>
-        <w:spacing w:after="0" w:line="240" w:lineRule="auto"/>
-        <w:rPr>
-          <w:rFonts w:ascii="Cambria" w:hAnsi="Cambria"/>
-          <w:color w:val="000000" w:themeColor="text1"/>
-          <w:sz w:val="20"/>
-          <w:szCs w:val="20"/>
-        </w:rPr>
-      </w:pPr>
-      <w:r>
-        <w:rPr>
-          <w:rFonts w:ascii="Cambria" w:hAnsi="Cambria"/>
-          <w:color w:val="000000" w:themeColor="text1"/>
-          <w:sz w:val="20"/>
-          <w:szCs w:val="20"/>
+        </w:rPr>
+      </w:pPr>
+      <w:r>
+        <w:rPr>
+          <w:rFonts w:ascii="Cambria" w:hAnsi="Cambria"/>
+          <w:color w:val="000000" w:themeColor="text1"/>
         </w:rPr>
         <w:t xml:space="preserve">Identified cross-sell/up-sell opportunities for engagement by the appropriate sales </w:t>
       </w:r>
@@ -2113,8 +1479,6 @@
         <w:rPr>
           <w:rFonts w:ascii="Cambria" w:hAnsi="Cambria"/>
           <w:color w:val="000000" w:themeColor="text1"/>
-          <w:sz w:val="20"/>
-          <w:szCs w:val="20"/>
         </w:rPr>
         <w:t>representative</w:t>
       </w:r>
@@ -2122,54 +1486,6 @@
         <w:rPr>
           <w:rFonts w:ascii="Cambria" w:hAnsi="Cambria"/>
           <w:color w:val="000000" w:themeColor="text1"/>
-          <w:sz w:val="20"/>
-          <w:szCs w:val="20"/>
-        </w:rPr>
-        <w:t>.</w:t>
-      </w:r>
-    </w:p>
-    <w:p>
-      <w:pPr>
-        <w:pStyle w:val="ListParagraph"/>
-        <w:numPr>
-          <w:ilvl w:val="0"/>
-          <w:numId w:val="8"/>
-        </w:numPr>
-        <w:tabs>
-          <w:tab w:val="right" w:pos="9360"/>
-        </w:tabs>
-        <w:spacing w:after="0" w:line="240" w:lineRule="auto"/>
-        <w:rPr>
-          <w:rFonts w:ascii="Cambria" w:hAnsi="Cambria"/>
-          <w:color w:val="000000" w:themeColor="text1"/>
-          <w:sz w:val="20"/>
-          <w:szCs w:val="20"/>
-        </w:rPr>
-      </w:pPr>
-      <w:r>
-        <w:rPr>
-          <w:rFonts w:ascii="Cambria" w:hAnsi="Cambria"/>
-          <w:color w:val="000000" w:themeColor="text1"/>
-          <w:sz w:val="20"/>
-          <w:szCs w:val="20"/>
-        </w:rPr>
-        <w:t>Collaborated with colleagues to establish best p</w:t>
-      </w:r>
-      <w:r>
-        <w:rPr>
-          <w:rFonts w:ascii="Cambria" w:hAnsi="Cambria"/>
-          <w:color w:val="000000" w:themeColor="text1"/>
-          <w:sz w:val="20"/>
-          <w:szCs w:val="20"/>
-        </w:rPr>
-        <w:t>ractices for customer service and engagement</w:t>
-      </w:r>
-      <w:r>
-        <w:rPr>
-          <w:rFonts w:ascii="Cambria" w:hAnsi="Cambria"/>
-          <w:color w:val="000000" w:themeColor="text1"/>
-          <w:sz w:val="20"/>
-          <w:szCs w:val="20"/>
         </w:rPr>
         <w:t>.</w:t>
       </w:r>
@@ -2179,7 +1495,7 @@
         <w:tabs>
           <w:tab w:val="right" w:pos="10080"/>
         </w:tabs>
-        <w:spacing w:before="80" w:after="0" w:line="240" w:lineRule="auto"/>
+        <w:spacing w:before="120" w:after="0" w:line="240" w:lineRule="auto"/>
         <w:rPr>
           <w:rFonts w:ascii="Cambria" w:hAnsi="Cambria"/>
           <w:color w:val="000000" w:themeColor="text1"/>
@@ -2190,16 +1506,10 @@
           <w:rFonts w:ascii="Cambria" w:hAnsi="Cambria"/>
           <w:b/>
           <w:color w:val="000000" w:themeColor="text1"/>
-        </w:rPr>
-        <w:t>N</w:t>
-      </w:r>
-      <w:r>
-        <w:rPr>
-          <w:rFonts w:ascii="Cambria" w:hAnsi="Cambria"/>
-          <w:b/>
-          <w:color w:val="000000" w:themeColor="text1"/>
-        </w:rPr>
-        <w:t>ew Penn Financial, LLC</w:t>
+          <w:sz w:val="24"/>
+          <w:szCs w:val="24"/>
+        </w:rPr>
+        <w:t>New Penn Financial, LLC</w:t>
       </w:r>
       <w:r>
         <w:rPr>
@@ -2219,7 +1529,10 @@
         <w:contextualSpacing/>
         <w:rPr>
           <w:rFonts w:ascii="Cambria" w:hAnsi="Cambria"/>
-          <w:color w:val="000000" w:themeColor="text1"/>
+          <w:iCs/>
+          <w:color w:val="000000" w:themeColor="text1"/>
+          <w:sz w:val="24"/>
+          <w:szCs w:val="24"/>
         </w:rPr>
       </w:pPr>
       <w:r>
@@ -2227,8 +1540,20 @@
           <w:rFonts w:ascii="Cambria" w:hAnsi="Cambria"/>
           <w:i/>
           <w:color w:val="000000" w:themeColor="text1"/>
+          <w:sz w:val="24"/>
+          <w:szCs w:val="24"/>
         </w:rPr>
         <w:t>Mortgage Consultant</w:t>
+      </w:r>
+      <w:r>
+        <w:rPr>
+          <w:rFonts w:ascii="Cambria" w:hAnsi="Cambria"/>
+          <w:iCs/>
+          <w:color w:val="000000" w:themeColor="text1"/>
+          <w:sz w:val="24"/>
+          <w:szCs w:val="24"/>
+        </w:rPr>
+        <w:t>- Raleigh, NC</w:t>
       </w:r>
     </w:p>
     <w:p>
@@ -2245,366 +1570,260 @@
         <w:rPr>
           <w:rFonts w:ascii="Cambria" w:hAnsi="Cambria"/>
           <w:color w:val="000000" w:themeColor="text1"/>
-          <w:sz w:val="20"/>
-          <w:szCs w:val="20"/>
-        </w:rPr>
-      </w:pPr>
-      <w:r>
-        <w:rPr>
-          <w:rFonts w:ascii="Cambria" w:hAnsi="Cambria"/>
-          <w:color w:val="000000" w:themeColor="text1"/>
-          <w:sz w:val="20"/>
-          <w:szCs w:val="20"/>
-        </w:rPr>
-        <w:t>Established relationships with new and existing customers to conduct interviews via phone and in person.</w:t>
-      </w:r>
-    </w:p>
-    <w:p>
-      <w:pPr>
-        <w:pStyle w:val="ListParagraph"/>
-        <w:numPr>
-          <w:ilvl w:val="0"/>
-          <w:numId w:val="3"/>
-        </w:numPr>
+        </w:rPr>
+      </w:pPr>
+      <w:r>
+        <w:rPr>
+          <w:rFonts w:ascii="Cambria" w:hAnsi="Cambria"/>
+          <w:color w:val="000000" w:themeColor="text1"/>
+        </w:rPr>
+        <w:t>Managed up to six clients at a time, coordinating with internal teams and external vendors to ensure loans were processed and approved within established timelines.</w:t>
+      </w:r>
+    </w:p>
+    <w:p>
+      <w:pPr>
+        <w:tabs>
+          <w:tab w:val="right" w:pos="9360"/>
+        </w:tabs>
+        <w:spacing w:before="240" w:after="0"/>
+        <w:jc w:val="center"/>
+        <w:rPr>
+          <w:rFonts w:ascii="Cambria" w:hAnsi="Cambria"/>
+          <w:b/>
+          <w:color w:val="000000" w:themeColor="text1"/>
+          <w:sz w:val="26"/>
+          <w:szCs w:val="26"/>
+          <w:u w:val="single"/>
+        </w:rPr>
+      </w:pPr>
+      <w:r>
+        <w:rPr>
+          <w:rFonts w:ascii="Cambria" w:hAnsi="Cambria"/>
+          <w:b/>
+          <w:color w:val="000000" w:themeColor="text1"/>
+          <w:sz w:val="26"/>
+          <w:szCs w:val="26"/>
+          <w:u w:val="single"/>
+        </w:rPr>
+        <w:t>Education</w:t>
+      </w:r>
+    </w:p>
+    <w:p>
+      <w:pPr>
+        <w:tabs>
+          <w:tab w:val="right" w:pos="9360"/>
+        </w:tabs>
+        <w:spacing w:before="160"/>
+        <w:rPr>
+          <w:rFonts w:ascii="Cambria" w:hAnsi="Cambria"/>
+          <w:bCs/>
+          <w:color w:val="000000" w:themeColor="text1"/>
+          <w:sz w:val="24"/>
+          <w:szCs w:val="24"/>
+        </w:rPr>
+      </w:pPr>
+      <w:r>
+        <w:rPr>
+          <w:rFonts w:ascii="Cambria" w:hAnsi="Cambria"/>
+          <w:b/>
+          <w:color w:val="000000" w:themeColor="text1"/>
+          <w:sz w:val="24"/>
+          <w:szCs w:val="24"/>
+        </w:rPr>
+        <w:t>Certificate, Full Stack Web Development</w:t>
+      </w:r>
+      <w:r>
+        <w:rPr>
+          <w:rFonts w:ascii="Cambria" w:hAnsi="Cambria"/>
+          <w:bCs/>
+          <w:color w:val="000000" w:themeColor="text1"/>
+          <w:sz w:val="24"/>
+          <w:szCs w:val="24"/>
+        </w:rPr>
+        <w:t xml:space="preserve"> - UNC Chapel Hill</w:t>
+      </w:r>
+      <w:r>
+        <w:rPr>
+          <w:rFonts w:ascii="Cambria" w:hAnsi="Cambria"/>
+          <w:bCs/>
+          <w:color w:val="000000" w:themeColor="text1"/>
+          <w:sz w:val="24"/>
+          <w:szCs w:val="24"/>
+        </w:rPr>
+        <w:tab/>
+        <w:t>March 2021</w:t>
+      </w:r>
+    </w:p>
+    <w:p>
+      <w:pPr>
+        <w:tabs>
+          <w:tab w:val="right" w:pos="9360"/>
+        </w:tabs>
+        <w:spacing w:after="0"/>
+        <w:rPr>
+          <w:rFonts w:ascii="Cambria" w:hAnsi="Cambria"/>
+          <w:color w:val="000000" w:themeColor="text1"/>
+          <w:sz w:val="24"/>
+          <w:szCs w:val="24"/>
+        </w:rPr>
+      </w:pPr>
+      <w:r>
+        <w:rPr>
+          <w:rFonts w:ascii="Cambria" w:hAnsi="Cambria"/>
+          <w:b/>
+          <w:color w:val="000000" w:themeColor="text1"/>
+          <w:sz w:val="24"/>
+          <w:szCs w:val="24"/>
+        </w:rPr>
+        <w:t>Bachelor of Arts, Economics</w:t>
+      </w:r>
+      <w:r>
+        <w:rPr>
+          <w:rFonts w:ascii="Cambria" w:hAnsi="Cambria"/>
+          <w:bCs/>
+          <w:color w:val="000000" w:themeColor="text1"/>
+          <w:sz w:val="24"/>
+          <w:szCs w:val="24"/>
+        </w:rPr>
+        <w:t xml:space="preserve"> - </w:t>
+      </w:r>
+      <w:r>
+        <w:rPr>
+          <w:rFonts w:ascii="Cambria" w:hAnsi="Cambria"/>
+          <w:bCs/>
+          <w:color w:val="000000" w:themeColor="text1"/>
+          <w:sz w:val="24"/>
+          <w:szCs w:val="24"/>
+        </w:rPr>
+        <w:t>University of North Carolina at Chapel Hill</w:t>
+      </w:r>
+      <w:r>
+        <w:rPr>
+          <w:rFonts w:ascii="Cambria" w:hAnsi="Cambria"/>
+          <w:b/>
+          <w:color w:val="000000" w:themeColor="text1"/>
+          <w:sz w:val="24"/>
+          <w:szCs w:val="24"/>
+        </w:rPr>
+        <w:tab/>
+      </w:r>
+      <w:r>
+        <w:rPr>
+          <w:rFonts w:ascii="Cambria" w:hAnsi="Cambria"/>
+          <w:iCs/>
+          <w:color w:val="000000" w:themeColor="text1"/>
+          <w:sz w:val="24"/>
+          <w:szCs w:val="24"/>
+        </w:rPr>
+        <w:t>May 2014</w:t>
+      </w:r>
+    </w:p>
+    <w:p>
+      <w:pPr>
         <w:tabs>
           <w:tab w:val="right" w:pos="9360"/>
         </w:tabs>
         <w:spacing w:after="0" w:line="240" w:lineRule="auto"/>
         <w:rPr>
           <w:rFonts w:ascii="Cambria" w:hAnsi="Cambria"/>
-          <w:color w:val="000000" w:themeColor="text1"/>
-          <w:sz w:val="20"/>
-          <w:szCs w:val="20"/>
-        </w:rPr>
-      </w:pPr>
-      <w:r>
-        <w:rPr>
-          <w:rFonts w:ascii="Cambria" w:hAnsi="Cambria"/>
-          <w:color w:val="000000" w:themeColor="text1"/>
-          <w:sz w:val="20"/>
-          <w:szCs w:val="20"/>
-        </w:rPr>
-        <w:t xml:space="preserve">Managed up to six clients at a time, coordinating with internal teams and external vendors to ensure loans </w:t>
-      </w:r>
-      <w:r>
-        <w:rPr>
-          <w:rFonts w:ascii="Cambria" w:hAnsi="Cambria"/>
-          <w:color w:val="000000" w:themeColor="text1"/>
-          <w:sz w:val="20"/>
-          <w:szCs w:val="20"/>
-        </w:rPr>
-        <w:t>were</w:t>
-      </w:r>
-      <w:r>
-        <w:rPr>
-          <w:rFonts w:ascii="Cambria" w:hAnsi="Cambria"/>
-          <w:color w:val="000000" w:themeColor="text1"/>
-          <w:sz w:val="20"/>
-          <w:szCs w:val="20"/>
-        </w:rPr>
-        <w:t xml:space="preserve"> processed </w:t>
-      </w:r>
-      <w:r>
-        <w:rPr>
-          <w:rFonts w:ascii="Cambria" w:hAnsi="Cambria"/>
-          <w:color w:val="000000" w:themeColor="text1"/>
-          <w:sz w:val="20"/>
-          <w:szCs w:val="20"/>
-        </w:rPr>
-        <w:t>and approved within established timelines.</w:t>
-      </w:r>
-    </w:p>
-    <w:p>
-      <w:pPr>
-        <w:pStyle w:val="ListParagraph"/>
-        <w:numPr>
-          <w:ilvl w:val="0"/>
-          <w:numId w:val="3"/>
-        </w:numPr>
-        <w:tabs>
-          <w:tab w:val="right" w:pos="9360"/>
-        </w:tabs>
-        <w:spacing w:after="0" w:line="240" w:lineRule="auto"/>
-        <w:rPr>
-          <w:rFonts w:ascii="Cambria" w:hAnsi="Cambria"/>
-          <w:color w:val="000000" w:themeColor="text1"/>
-          <w:sz w:val="20"/>
-          <w:szCs w:val="20"/>
-        </w:rPr>
-      </w:pPr>
-      <w:r>
-        <w:rPr>
-          <w:rFonts w:ascii="Cambria" w:hAnsi="Cambria"/>
-          <w:color w:val="000000" w:themeColor="text1"/>
-          <w:sz w:val="20"/>
-          <w:szCs w:val="20"/>
-        </w:rPr>
-        <w:t>Delivered</w:t>
-      </w:r>
-      <w:r>
-        <w:rPr>
-          <w:rFonts w:ascii="Cambria" w:hAnsi="Cambria"/>
-          <w:color w:val="000000" w:themeColor="text1"/>
-          <w:sz w:val="20"/>
-          <w:szCs w:val="20"/>
-        </w:rPr>
-        <w:t xml:space="preserve"> written reports to management on a weekly basis, providing an overview of workload and client pipeline and status updates.</w:t>
-      </w:r>
-    </w:p>
-    <w:p>
-      <w:pPr>
-        <w:spacing w:after="0" w:line="240" w:lineRule="auto"/>
-        <w:rPr>
-          <w:rFonts w:ascii="Cambria" w:hAnsi="Cambria"/>
-          <w:color w:val="000000" w:themeColor="text1"/>
-          <w:sz w:val="4"/>
-          <w:szCs w:val="4"/>
-        </w:rPr>
-      </w:pPr>
-    </w:p>
-    <w:p>
-      <w:pPr>
-        <w:tabs>
-          <w:tab w:val="right" w:pos="9360"/>
-        </w:tabs>
-        <w:spacing w:before="200" w:after="0"/>
-        <w:jc w:val="center"/>
-        <w:rPr>
-          <w:rFonts w:ascii="Cambria" w:hAnsi="Cambria"/>
-          <w:b/>
-          <w:color w:val="000000" w:themeColor="text1"/>
-          <w:sz w:val="24"/>
-          <w:szCs w:val="24"/>
-          <w:u w:val="single"/>
-        </w:rPr>
-      </w:pPr>
-      <w:r>
-        <w:rPr>
-          <w:rFonts w:ascii="Cambria" w:hAnsi="Cambria"/>
-          <w:b/>
-          <w:color w:val="000000" w:themeColor="text1"/>
-          <w:sz w:val="24"/>
-          <w:szCs w:val="24"/>
-          <w:u w:val="single"/>
-        </w:rPr>
-        <w:t>Education</w:t>
-      </w:r>
-    </w:p>
-    <w:p>
-      <w:pPr>
-        <w:tabs>
-          <w:tab w:val="right" w:pos="9360"/>
-        </w:tabs>
-        <w:spacing w:before="160"/>
-        <w:rPr>
-          <w:rFonts w:ascii="Cambria" w:hAnsi="Cambria"/>
-          <w:bCs/>
-          <w:color w:val="000000" w:themeColor="text1"/>
-        </w:rPr>
-      </w:pPr>
-      <w:r>
-        <w:rPr>
-          <w:rFonts w:ascii="Cambria" w:hAnsi="Cambria"/>
-          <w:b/>
-          <w:color w:val="000000" w:themeColor="text1"/>
-        </w:rPr>
-        <w:t>Certificate, Full Stack Web Development</w:t>
-      </w:r>
-      <w:r>
-        <w:rPr>
-          <w:rFonts w:ascii="Cambria" w:hAnsi="Cambria"/>
-          <w:bCs/>
-          <w:color w:val="000000" w:themeColor="text1"/>
-        </w:rPr>
-        <w:t xml:space="preserve"> -</w:t>
-      </w:r>
-      <w:r>
-        <w:rPr>
-          <w:rFonts w:ascii="Cambria" w:hAnsi="Cambria"/>
-          <w:bCs/>
-          <w:color w:val="000000" w:themeColor="text1"/>
+          <w:iCs/>
+          <w:color w:val="000000" w:themeColor="text1"/>
+          <w:sz w:val="24"/>
+          <w:szCs w:val="24"/>
+        </w:rPr>
+      </w:pPr>
+      <w:r>
+        <w:rPr>
+          <w:rFonts w:ascii="Cambria" w:hAnsi="Cambria"/>
+          <w:color w:val="000000" w:themeColor="text1"/>
+          <w:sz w:val="24"/>
+          <w:szCs w:val="24"/>
+        </w:rPr>
+        <w:t xml:space="preserve">Major: </w:t>
+      </w:r>
+      <w:r>
+        <w:rPr>
+          <w:rFonts w:ascii="Cambria" w:hAnsi="Cambria"/>
+          <w:i/>
+          <w:color w:val="000000" w:themeColor="text1"/>
+          <w:sz w:val="24"/>
+          <w:szCs w:val="24"/>
+        </w:rPr>
+        <w:t>Economics</w:t>
+      </w:r>
+      <w:r>
+        <w:rPr>
+          <w:rFonts w:ascii="Cambria" w:hAnsi="Cambria"/>
+          <w:iCs/>
+          <w:color w:val="000000" w:themeColor="text1"/>
+          <w:sz w:val="24"/>
+          <w:szCs w:val="24"/>
+        </w:rPr>
+        <w:t xml:space="preserve">  </w:t>
+      </w:r>
+      <w:r>
+        <w:rPr>
+          <w:rFonts w:ascii="Cambria" w:hAnsi="Cambria"/>
+          <w:iCs/>
+          <w:color w:val="000000" w:themeColor="text1"/>
+          <w:sz w:val="24"/>
+          <w:szCs w:val="24"/>
         </w:rPr>
         <w:t xml:space="preserve"> </w:t>
       </w:r>
       <w:r>
         <w:rPr>
           <w:rFonts w:ascii="Cambria" w:hAnsi="Cambria"/>
-          <w:bCs/>
-          <w:color w:val="000000" w:themeColor="text1"/>
-        </w:rPr>
-        <w:t>UNC Chapel Hill</w:t>
-      </w:r>
-      <w:r>
-        <w:rPr>
-          <w:rFonts w:ascii="Cambria" w:hAnsi="Cambria"/>
-          <w:bCs/>
-          <w:color w:val="000000" w:themeColor="text1"/>
-        </w:rPr>
-        <w:tab/>
-        <w:t>March 2021</w:t>
-      </w:r>
-    </w:p>
-    <w:p>
-      <w:pPr>
-        <w:tabs>
-          <w:tab w:val="right" w:pos="9360"/>
-        </w:tabs>
-        <w:spacing w:after="0"/>
-        <w:rPr>
-          <w:rFonts w:ascii="Cambria" w:hAnsi="Cambria"/>
-          <w:bCs/>
-          <w:color w:val="000000" w:themeColor="text1"/>
-          <w:sz w:val="4"/>
-          <w:szCs w:val="4"/>
-        </w:rPr>
-      </w:pPr>
-    </w:p>
-    <w:p>
-      <w:pPr>
-        <w:tabs>
-          <w:tab w:val="right" w:pos="9360"/>
-        </w:tabs>
-        <w:spacing w:after="0"/>
-        <w:rPr>
-          <w:rFonts w:ascii="Cambria" w:hAnsi="Cambria"/>
-          <w:color w:val="000000" w:themeColor="text1"/>
-        </w:rPr>
-      </w:pPr>
-      <w:r>
-        <w:rPr>
-          <w:rFonts w:ascii="Cambria" w:hAnsi="Cambria"/>
-          <w:b/>
-          <w:color w:val="000000" w:themeColor="text1"/>
-        </w:rPr>
-        <w:t>Bachelor of Arts, Economics</w:t>
-      </w:r>
-      <w:r>
-        <w:rPr>
-          <w:rFonts w:ascii="Cambria" w:hAnsi="Cambria"/>
-          <w:bCs/>
-          <w:color w:val="000000" w:themeColor="text1"/>
-        </w:rPr>
-        <w:t xml:space="preserve"> -</w:t>
-      </w:r>
-      <w:r>
-        <w:rPr>
-          <w:rFonts w:ascii="Cambria" w:hAnsi="Cambria"/>
-          <w:bCs/>
-          <w:color w:val="000000" w:themeColor="text1"/>
-        </w:rPr>
-        <w:t xml:space="preserve"> </w:t>
-      </w:r>
-      <w:r>
-        <w:rPr>
-          <w:rFonts w:ascii="Cambria" w:hAnsi="Cambria"/>
-          <w:bCs/>
-          <w:color w:val="000000" w:themeColor="text1"/>
-        </w:rPr>
-        <w:t>University of North Carolina at Chapel Hill</w:t>
-      </w:r>
-      <w:r>
-        <w:rPr>
-          <w:rFonts w:ascii="Cambria" w:hAnsi="Cambria"/>
-          <w:b/>
-          <w:color w:val="000000" w:themeColor="text1"/>
-        </w:rPr>
-        <w:tab/>
-      </w:r>
-      <w:r>
-        <w:rPr>
-          <w:rFonts w:ascii="Cambria" w:hAnsi="Cambria"/>
           <w:iCs/>
           <w:color w:val="000000" w:themeColor="text1"/>
-        </w:rPr>
-        <w:t>May 2014</w:t>
-      </w:r>
-    </w:p>
-    <w:p>
-      <w:pPr>
-        <w:tabs>
-          <w:tab w:val="right" w:pos="9360"/>
-        </w:tabs>
-        <w:spacing w:after="0" w:line="240" w:lineRule="auto"/>
+          <w:sz w:val="24"/>
+          <w:szCs w:val="24"/>
+        </w:rPr>
+        <w:t xml:space="preserve">  </w:t>
+      </w:r>
+      <w:r>
         <w:rPr>
           <w:rFonts w:ascii="Cambria" w:hAnsi="Cambria"/>
           <w:iCs/>
           <w:color w:val="000000" w:themeColor="text1"/>
-        </w:rPr>
-      </w:pPr>
-      <w:r>
-        <w:rPr>
-          <w:rFonts w:ascii="Cambria" w:hAnsi="Cambria"/>
-          <w:color w:val="000000" w:themeColor="text1"/>
-        </w:rPr>
-        <w:t xml:space="preserve">Major: </w:t>
+          <w:sz w:val="24"/>
+          <w:szCs w:val="24"/>
+        </w:rPr>
+        <w:t>|</w:t>
+      </w:r>
+      <w:r>
+        <w:rPr>
+          <w:rFonts w:ascii="Cambria" w:hAnsi="Cambria"/>
+          <w:iCs/>
+          <w:color w:val="000000" w:themeColor="text1"/>
+          <w:sz w:val="24"/>
+          <w:szCs w:val="24"/>
+        </w:rPr>
+        <w:t xml:space="preserve">  </w:t>
+      </w:r>
+      <w:r>
+        <w:rPr>
+          <w:rFonts w:ascii="Cambria" w:hAnsi="Cambria"/>
+          <w:iCs/>
+          <w:color w:val="000000" w:themeColor="text1"/>
+          <w:sz w:val="24"/>
+          <w:szCs w:val="24"/>
+        </w:rPr>
+        <w:t xml:space="preserve">   Minor: </w:t>
       </w:r>
       <w:r>
         <w:rPr>
           <w:rFonts w:ascii="Cambria" w:hAnsi="Cambria"/>
           <w:i/>
           <w:color w:val="000000" w:themeColor="text1"/>
-        </w:rPr>
-        <w:t>Economics</w:t>
-      </w:r>
-      <w:r>
-        <w:rPr>
-          <w:rFonts w:ascii="Cambria" w:hAnsi="Cambria"/>
-          <w:iCs/>
-          <w:color w:val="000000" w:themeColor="text1"/>
-        </w:rPr>
-        <w:t xml:space="preserve">  </w:t>
-      </w:r>
-      <w:r>
-        <w:rPr>
-          <w:rFonts w:ascii="Cambria" w:hAnsi="Cambria"/>
-          <w:iCs/>
-          <w:color w:val="000000" w:themeColor="text1"/>
-        </w:rPr>
-        <w:t xml:space="preserve"> </w:t>
-      </w:r>
-      <w:r>
-        <w:rPr>
-          <w:rFonts w:ascii="Cambria" w:hAnsi="Cambria"/>
-          <w:iCs/>
-          <w:color w:val="000000" w:themeColor="text1"/>
-        </w:rPr>
-        <w:t xml:space="preserve">  </w:t>
-      </w:r>
-      <w:r>
-        <w:rPr>
-          <w:rFonts w:ascii="Cambria" w:hAnsi="Cambria"/>
-          <w:iCs/>
-          <w:color w:val="000000" w:themeColor="text1"/>
-        </w:rPr>
-        <w:t>|</w:t>
-      </w:r>
-      <w:r>
-        <w:rPr>
-          <w:rFonts w:ascii="Cambria" w:hAnsi="Cambria"/>
-          <w:iCs/>
-          <w:color w:val="000000" w:themeColor="text1"/>
-        </w:rPr>
-        <w:t xml:space="preserve">  </w:t>
-      </w:r>
-      <w:r>
-        <w:rPr>
-          <w:rFonts w:ascii="Cambria" w:hAnsi="Cambria"/>
-          <w:iCs/>
-          <w:color w:val="000000" w:themeColor="text1"/>
-        </w:rPr>
-        <w:t xml:space="preserve">   Minor: </w:t>
-      </w:r>
-      <w:r>
-        <w:rPr>
-          <w:rFonts w:ascii="Cambria" w:hAnsi="Cambria"/>
-          <w:i/>
-          <w:color w:val="000000" w:themeColor="text1"/>
+          <w:sz w:val="24"/>
+          <w:szCs w:val="24"/>
         </w:rPr>
         <w:t>History</w:t>
       </w:r>
     </w:p>
     <w:sectPr>
-      <w:headerReference w:type="default" r:id="rId14"/>
+      <w:headerReference w:type="default" r:id="rId8"/>
       <w:pgSz w:w="12240" w:h="15840"/>
       <w:pgMar w:top="1080" w:right="1440" w:bottom="1080" w:left="1080" w:header="720" w:footer="720" w:gutter="0"/>
       <w:cols w:space="720"/>
@@ -2615,7 +1834,7 @@
 </file>
 
 <file path=word/endnotes.xml><?xml version="1.0" encoding="utf-8"?>
-<w:endnotes xmlns:wpc="http://schemas.microsoft.com/office/word/2010/wordprocessingCanvas" xmlns:cx="http://schemas.microsoft.com/office/drawing/2014/chartex" xmlns:cx1="http://schemas.microsoft.com/office/drawing/2015/9/8/chartex" xmlns:cx2="http://schemas.microsoft.com/office/drawing/2015/10/21/chartex" xmlns:cx3="http://schemas.microsoft.com/office/drawing/2016/5/9/chartex" xmlns:cx4="http://schemas.microsoft.com/office/drawing/2016/5/10/chartex" xmlns:cx5="http://schemas.microsoft.com/office/drawing/2016/5/11/chartex" xmlns:cx6="http://schemas.microsoft.com/office/drawing/2016/5/12/chartex" xmlns:cx7="http://schemas.microsoft.com/office/drawing/2016/5/13/chartex" xmlns:cx8="http://schemas.microsoft.com/office/drawing/2016/5/14/chartex" xmlns:mc="http://schemas.openxmlformats.org/markup-compatibility/2006" xmlns:aink="http://schemas.microsoft.com/office/drawing/2016/ink" xmlns:am3d="http://schemas.microsoft.com/office/drawing/2017/model3d" xmlns:o="urn:schemas-microsoft-com:office:office" xmlns:r="http://schemas.openxmlformats.org/officeDocument/2006/relationships" xmlns:m="http://schemas.openxmlformats.org/officeDocument/2006/math" xmlns:v="urn:schemas-microsoft-com:vml" xmlns:wp14="http://schemas.microsoft.com/office/word/2010/wordprocessingDrawing" xmlns:wp="http://schemas.openxmlformats.org/drawingml/2006/wordprocessingDrawing" xmlns:w10="urn:schemas-microsoft-com:office:word" xmlns:w="http://schemas.openxmlformats.org/wordprocessingml/2006/main" xmlns:w14="http://schemas.microsoft.com/office/word/2010/wordml" xmlns:w15="http://schemas.microsoft.com/office/word/2012/wordml" xmlns:w16cex="http://schemas.microsoft.com/office/word/2018/wordml/cex" xmlns:w16cid="http://schemas.microsoft.com/office/word/2016/wordml/cid" xmlns:w16="http://schemas.microsoft.com/office/word/2018/wordml" xmlns:w16se="http://schemas.microsoft.com/office/word/2015/wordml/symex" xmlns:wpg="http://schemas.microsoft.com/office/word/2010/wordprocessingGroup" xmlns:wpi="http://schemas.microsoft.com/office/word/2010/wordprocessingInk" xmlns:wne="http://schemas.microsoft.com/office/word/2006/wordml" xmlns:wps="http://schemas.microsoft.com/office/word/2010/wordprocessingShape" mc:Ignorable="w14 w15 w16se w16cid w16 w16cex wp14">
+<w:endnotes xmlns:wpc="http://schemas.microsoft.com/office/word/2010/wordprocessingCanvas" xmlns:cx="http://schemas.microsoft.com/office/drawing/2014/chartex" xmlns:cx1="http://schemas.microsoft.com/office/drawing/2015/9/8/chartex" xmlns:cx2="http://schemas.microsoft.com/office/drawing/2015/10/21/chartex" xmlns:cx3="http://schemas.microsoft.com/office/drawing/2016/5/9/chartex" xmlns:cx4="http://schemas.microsoft.com/office/drawing/2016/5/10/chartex" xmlns:cx5="http://schemas.microsoft.com/office/drawing/2016/5/11/chartex" xmlns:cx6="http://schemas.microsoft.com/office/drawing/2016/5/12/chartex" xmlns:cx7="http://schemas.microsoft.com/office/drawing/2016/5/13/chartex" xmlns:cx8="http://schemas.microsoft.com/office/drawing/2016/5/14/chartex" xmlns:mc="http://schemas.openxmlformats.org/markup-compatibility/2006" xmlns:aink="http://schemas.microsoft.com/office/drawing/2016/ink" xmlns:am3d="http://schemas.microsoft.com/office/drawing/2017/model3d" xmlns:o="urn:schemas-microsoft-com:office:office" xmlns:r="http://schemas.openxmlformats.org/officeDocument/2006/relationships" xmlns:m="http://schemas.openxmlformats.org/officeDocument/2006/math" xmlns:v="urn:schemas-microsoft-com:vml" xmlns:wp14="http://schemas.microsoft.com/office/word/2010/wordprocessingDrawing" xmlns:wp="http://schemas.openxmlformats.org/drawingml/2006/wordprocessingDrawing" xmlns:w10="urn:schemas-microsoft-com:office:word" xmlns:w="http://schemas.openxmlformats.org/wordprocessingml/2006/main" xmlns:w14="http://schemas.microsoft.com/office/word/2010/wordml" xmlns:w15="http://schemas.microsoft.com/office/word/2012/wordml" xmlns:w16cex="http://schemas.microsoft.com/office/word/2018/wordml/cex" xmlns:w16cid="http://schemas.microsoft.com/office/word/2016/wordml/cid" xmlns:w16="http://schemas.microsoft.com/office/word/2018/wordml" xmlns:w16sdtdh="http://schemas.microsoft.com/office/word/2020/wordml/sdtdatahash" xmlns:w16se="http://schemas.microsoft.com/office/word/2015/wordml/symex" xmlns:wpg="http://schemas.microsoft.com/office/word/2010/wordprocessingGroup" xmlns:wpi="http://schemas.microsoft.com/office/word/2010/wordprocessingInk" xmlns:wne="http://schemas.microsoft.com/office/word/2006/wordml" xmlns:wps="http://schemas.microsoft.com/office/word/2010/wordprocessingShape" mc:Ignorable="w14 w15 w16se w16cid w16 w16cex w16sdtdh wp14">
   <w:endnote w:type="separator" w:id="-1">
     <w:p>
       <w:pPr>
@@ -2640,7 +1859,7 @@
 </file>
 
 <file path=word/footnotes.xml><?xml version="1.0" encoding="utf-8"?>
-<w:footnotes xmlns:wpc="http://schemas.microsoft.com/office/word/2010/wordprocessingCanvas" xmlns:cx="http://schemas.microsoft.com/office/drawing/2014/chartex" xmlns:cx1="http://schemas.microsoft.com/office/drawing/2015/9/8/chartex" xmlns:cx2="http://schemas.microsoft.com/office/drawing/2015/10/21/chartex" xmlns:cx3="http://schemas.microsoft.com/office/drawing/2016/5/9/chartex" xmlns:cx4="http://schemas.microsoft.com/office/drawing/2016/5/10/chartex" xmlns:cx5="http://schemas.microsoft.com/office/drawing/2016/5/11/chartex" xmlns:cx6="http://schemas.microsoft.com/office/drawing/2016/5/12/chartex" xmlns:cx7="http://schemas.microsoft.com/office/drawing/2016/5/13/chartex" xmlns:cx8="http://schemas.microsoft.com/office/drawing/2016/5/14/chartex" xmlns:mc="http://schemas.openxmlformats.org/markup-compatibility/2006" xmlns:aink="http://schemas.microsoft.com/office/drawing/2016/ink" xmlns:am3d="http://schemas.microsoft.com/office/drawing/2017/model3d" xmlns:o="urn:schemas-microsoft-com:office:office" xmlns:r="http://schemas.openxmlformats.org/officeDocument/2006/relationships" xmlns:m="http://schemas.openxmlformats.org/officeDocument/2006/math" xmlns:v="urn:schemas-microsoft-com:vml" xmlns:wp14="http://schemas.microsoft.com/office/word/2010/wordprocessingDrawing" xmlns:wp="http://schemas.openxmlformats.org/drawingml/2006/wordprocessingDrawing" xmlns:w10="urn:schemas-microsoft-com:office:word" xmlns:w="http://schemas.openxmlformats.org/wordprocessingml/2006/main" xmlns:w14="http://schemas.microsoft.com/office/word/2010/wordml" xmlns:w15="http://schemas.microsoft.com/office/word/2012/wordml" xmlns:w16cex="http://schemas.microsoft.com/office/word/2018/wordml/cex" xmlns:w16cid="http://schemas.microsoft.com/office/word/2016/wordml/cid" xmlns:w16="http://schemas.microsoft.com/office/word/2018/wordml" xmlns:w16se="http://schemas.microsoft.com/office/word/2015/wordml/symex" xmlns:wpg="http://schemas.microsoft.com/office/word/2010/wordprocessingGroup" xmlns:wpi="http://schemas.microsoft.com/office/word/2010/wordprocessingInk" xmlns:wne="http://schemas.microsoft.com/office/word/2006/wordml" xmlns:wps="http://schemas.microsoft.com/office/word/2010/wordprocessingShape" mc:Ignorable="w14 w15 w16se w16cid w16 w16cex wp14">
+<w:footnotes xmlns:wpc="http://schemas.microsoft.com/office/word/2010/wordprocessingCanvas" xmlns:cx="http://schemas.microsoft.com/office/drawing/2014/chartex" xmlns:cx1="http://schemas.microsoft.com/office/drawing/2015/9/8/chartex" xmlns:cx2="http://schemas.microsoft.com/office/drawing/2015/10/21/chartex" xmlns:cx3="http://schemas.microsoft.com/office/drawing/2016/5/9/chartex" xmlns:cx4="http://schemas.microsoft.com/office/drawing/2016/5/10/chartex" xmlns:cx5="http://schemas.microsoft.com/office/drawing/2016/5/11/chartex" xmlns:cx6="http://schemas.microsoft.com/office/drawing/2016/5/12/chartex" xmlns:cx7="http://schemas.microsoft.com/office/drawing/2016/5/13/chartex" xmlns:cx8="http://schemas.microsoft.com/office/drawing/2016/5/14/chartex" xmlns:mc="http://schemas.openxmlformats.org/markup-compatibility/2006" xmlns:aink="http://schemas.microsoft.com/office/drawing/2016/ink" xmlns:am3d="http://schemas.microsoft.com/office/drawing/2017/model3d" xmlns:o="urn:schemas-microsoft-com:office:office" xmlns:r="http://schemas.openxmlformats.org/officeDocument/2006/relationships" xmlns:m="http://schemas.openxmlformats.org/officeDocument/2006/math" xmlns:v="urn:schemas-microsoft-com:vml" xmlns:wp14="http://schemas.microsoft.com/office/word/2010/wordprocessingDrawing" xmlns:wp="http://schemas.openxmlformats.org/drawingml/2006/wordprocessingDrawing" xmlns:w10="urn:schemas-microsoft-com:office:word" xmlns:w="http://schemas.openxmlformats.org/wordprocessingml/2006/main" xmlns:w14="http://schemas.microsoft.com/office/word/2010/wordml" xmlns:w15="http://schemas.microsoft.com/office/word/2012/wordml" xmlns:w16cex="http://schemas.microsoft.com/office/word/2018/wordml/cex" xmlns:w16cid="http://schemas.microsoft.com/office/word/2016/wordml/cid" xmlns:w16="http://schemas.microsoft.com/office/word/2018/wordml" xmlns:w16sdtdh="http://schemas.microsoft.com/office/word/2020/wordml/sdtdatahash" xmlns:w16se="http://schemas.microsoft.com/office/word/2015/wordml/symex" xmlns:wpg="http://schemas.microsoft.com/office/word/2010/wordprocessingGroup" xmlns:wpi="http://schemas.microsoft.com/office/word/2010/wordprocessingInk" xmlns:wne="http://schemas.microsoft.com/office/word/2006/wordml" xmlns:wps="http://schemas.microsoft.com/office/word/2010/wordprocessingShape" mc:Ignorable="w14 w15 w16se w16cid w16 w16cex w16sdtdh wp14">
   <w:footnote w:type="separator" w:id="-1">
     <w:p>
       <w:pPr>
@@ -2665,7 +1884,7 @@
 </file>
 
 <file path=word/header1.xml><?xml version="1.0" encoding="utf-8"?>
-<w:hdr xmlns:wpc="http://schemas.microsoft.com/office/word/2010/wordprocessingCanvas" xmlns:cx="http://schemas.microsoft.com/office/drawing/2014/chartex" xmlns:cx1="http://schemas.microsoft.com/office/drawing/2015/9/8/chartex" xmlns:cx2="http://schemas.microsoft.com/office/drawing/2015/10/21/chartex" xmlns:cx3="http://schemas.microsoft.com/office/drawing/2016/5/9/chartex" xmlns:cx4="http://schemas.microsoft.com/office/drawing/2016/5/10/chartex" xmlns:cx5="http://schemas.microsoft.com/office/drawing/2016/5/11/chartex" xmlns:cx6="http://schemas.microsoft.com/office/drawing/2016/5/12/chartex" xmlns:cx7="http://schemas.microsoft.com/office/drawing/2016/5/13/chartex" xmlns:cx8="http://schemas.microsoft.com/office/drawing/2016/5/14/chartex" xmlns:mc="http://schemas.openxmlformats.org/markup-compatibility/2006" xmlns:aink="http://schemas.microsoft.com/office/drawing/2016/ink" xmlns:am3d="http://schemas.microsoft.com/office/drawing/2017/model3d" xmlns:o="urn:schemas-microsoft-com:office:office" xmlns:r="http://schemas.openxmlformats.org/officeDocument/2006/relationships" xmlns:m="http://schemas.openxmlformats.org/officeDocument/2006/math" xmlns:v="urn:schemas-microsoft-com:vml" xmlns:wp14="http://schemas.microsoft.com/office/word/2010/wordprocessingDrawing" xmlns:wp="http://schemas.openxmlformats.org/drawingml/2006/wordprocessingDrawing" xmlns:w10="urn:schemas-microsoft-com:office:word" xmlns:w="http://schemas.openxmlformats.org/wordprocessingml/2006/main" xmlns:w14="http://schemas.microsoft.com/office/word/2010/wordml" xmlns:w15="http://schemas.microsoft.com/office/word/2012/wordml" xmlns:w16cex="http://schemas.microsoft.com/office/word/2018/wordml/cex" xmlns:w16cid="http://schemas.microsoft.com/office/word/2016/wordml/cid" xmlns:w16="http://schemas.microsoft.com/office/word/2018/wordml" xmlns:w16se="http://schemas.microsoft.com/office/word/2015/wordml/symex" xmlns:wpg="http://schemas.microsoft.com/office/word/2010/wordprocessingGroup" xmlns:wpi="http://schemas.microsoft.com/office/word/2010/wordprocessingInk" xmlns:wne="http://schemas.microsoft.com/office/word/2006/wordml" xmlns:wps="http://schemas.microsoft.com/office/word/2010/wordprocessingShape" mc:Ignorable="w14 w15 w16se w16cid w16 w16cex wp14">
+<w:hdr xmlns:wpc="http://schemas.microsoft.com/office/word/2010/wordprocessingCanvas" xmlns:cx="http://schemas.microsoft.com/office/drawing/2014/chartex" xmlns:cx1="http://schemas.microsoft.com/office/drawing/2015/9/8/chartex" xmlns:cx2="http://schemas.microsoft.com/office/drawing/2015/10/21/chartex" xmlns:cx3="http://schemas.microsoft.com/office/drawing/2016/5/9/chartex" xmlns:cx4="http://schemas.microsoft.com/office/drawing/2016/5/10/chartex" xmlns:cx5="http://schemas.microsoft.com/office/drawing/2016/5/11/chartex" xmlns:cx6="http://schemas.microsoft.com/office/drawing/2016/5/12/chartex" xmlns:cx7="http://schemas.microsoft.com/office/drawing/2016/5/13/chartex" xmlns:cx8="http://schemas.microsoft.com/office/drawing/2016/5/14/chartex" xmlns:mc="http://schemas.openxmlformats.org/markup-compatibility/2006" xmlns:aink="http://schemas.microsoft.com/office/drawing/2016/ink" xmlns:am3d="http://schemas.microsoft.com/office/drawing/2017/model3d" xmlns:o="urn:schemas-microsoft-com:office:office" xmlns:r="http://schemas.openxmlformats.org/officeDocument/2006/relationships" xmlns:m="http://schemas.openxmlformats.org/officeDocument/2006/math" xmlns:v="urn:schemas-microsoft-com:vml" xmlns:wp14="http://schemas.microsoft.com/office/word/2010/wordprocessingDrawing" xmlns:wp="http://schemas.openxmlformats.org/drawingml/2006/wordprocessingDrawing" xmlns:w10="urn:schemas-microsoft-com:office:word" xmlns:w="http://schemas.openxmlformats.org/wordprocessingml/2006/main" xmlns:w14="http://schemas.microsoft.com/office/word/2010/wordml" xmlns:w15="http://schemas.microsoft.com/office/word/2012/wordml" xmlns:w16cex="http://schemas.microsoft.com/office/word/2018/wordml/cex" xmlns:w16cid="http://schemas.microsoft.com/office/word/2016/wordml/cid" xmlns:w16="http://schemas.microsoft.com/office/word/2018/wordml" xmlns:w16sdtdh="http://schemas.microsoft.com/office/word/2020/wordml/sdtdatahash" xmlns:w16se="http://schemas.microsoft.com/office/word/2015/wordml/symex" xmlns:wpg="http://schemas.microsoft.com/office/word/2010/wordprocessingGroup" xmlns:wpi="http://schemas.microsoft.com/office/word/2010/wordprocessingInk" xmlns:wne="http://schemas.microsoft.com/office/word/2006/wordml" xmlns:wps="http://schemas.microsoft.com/office/word/2010/wordprocessingShape" mc:Ignorable="w14 w15 w16se w16cid w16 w16cex w16sdtdh wp14">
   <w:p>
     <w:pPr>
       <w:pStyle w:val="Header"/>
@@ -2710,7 +1929,7 @@
         <w:sz w:val="20"/>
         <w:szCs w:val="20"/>
       </w:rPr>
-      <w:t>205 W. Davie St</w:t>
+      <w:t>2014 Weston Green Loop</w:t>
     </w:r>
   </w:p>
   <w:p>
@@ -2760,7 +1979,6 @@
         <w:szCs w:val="20"/>
       </w:rPr>
       <w:tab/>
-      <w:t>Raleigh, NC 27</w:t>
     </w:r>
     <w:r>
       <w:rPr>
@@ -2768,22 +1986,20 @@
         <w:sz w:val="20"/>
         <w:szCs w:val="20"/>
       </w:rPr>
-      <w:t>601</w:t>
+      <w:t>Cary, NC 27513</w:t>
     </w:r>
   </w:p>
   <w:p>
     <w:pPr>
       <w:pStyle w:val="Header"/>
       <w:tabs>
+        <w:tab w:val="clear" w:pos="4680"/>
         <w:tab w:val="clear" w:pos="9360"/>
-        <w:tab w:val="center" w:pos="10080"/>
+        <w:tab w:val="left" w:pos="0"/>
+        <w:tab w:val="center" w:pos="4860"/>
+        <w:tab w:val="right" w:pos="9900"/>
       </w:tabs>
-      <w:spacing w:before="120"/>
-      <w:rPr>
-        <w:rFonts w:ascii="Cambria" w:hAnsi="Cambria"/>
-        <w:sz w:val="20"/>
-        <w:szCs w:val="20"/>
-      </w:rPr>
+      <w:spacing w:before="80"/>
     </w:pPr>
     <w:hyperlink r:id="rId2" w:history="1">
       <w:r>
@@ -2803,13 +2019,6 @@
         <w:bCs/>
       </w:rPr>
       <w:tab/>
-    </w:r>
-    <w:r>
-      <w:rPr>
-        <w:rFonts w:ascii="Cambria" w:hAnsi="Cambria"/>
-        <w:b/>
-        <w:bCs/>
-      </w:rPr>
       <w:t xml:space="preserve">     </w:t>
     </w:r>
     <w:hyperlink r:id="rId3" w:history="1">
@@ -2857,7 +2066,7 @@
 </file>
 
 <file path=word/numbering.xml><?xml version="1.0" encoding="utf-8"?>
-<w:numbering xmlns:wpc="http://schemas.microsoft.com/office/word/2010/wordprocessingCanvas" xmlns:cx="http://schemas.microsoft.com/office/drawing/2014/chartex" xmlns:cx1="http://schemas.microsoft.com/office/drawing/2015/9/8/chartex" xmlns:cx2="http://schemas.microsoft.com/office/drawing/2015/10/21/chartex" xmlns:cx3="http://schemas.microsoft.com/office/drawing/2016/5/9/chartex" xmlns:cx4="http://schemas.microsoft.com/office/drawing/2016/5/10/chartex" xmlns:cx5="http://schemas.microsoft.com/office/drawing/2016/5/11/chartex" xmlns:cx6="http://schemas.microsoft.com/office/drawing/2016/5/12/chartex" xmlns:cx7="http://schemas.microsoft.com/office/drawing/2016/5/13/chartex" xmlns:cx8="http://schemas.microsoft.com/office/drawing/2016/5/14/chartex" xmlns:mc="http://schemas.openxmlformats.org/markup-compatibility/2006" xmlns:aink="http://schemas.microsoft.com/office/drawing/2016/ink" xmlns:am3d="http://schemas.microsoft.com/office/drawing/2017/model3d" xmlns:o="urn:schemas-microsoft-com:office:office" xmlns:r="http://schemas.openxmlformats.org/officeDocument/2006/relationships" xmlns:m="http://schemas.openxmlformats.org/officeDocument/2006/math" xmlns:v="urn:schemas-microsoft-com:vml" xmlns:wp14="http://schemas.microsoft.com/office/word/2010/wordprocessingDrawing" xmlns:wp="http://schemas.openxmlformats.org/drawingml/2006/wordprocessingDrawing" xmlns:w10="urn:schemas-microsoft-com:office:word" xmlns:w="http://schemas.openxmlformats.org/wordprocessingml/2006/main" xmlns:w14="http://schemas.microsoft.com/office/word/2010/wordml" xmlns:w15="http://schemas.microsoft.com/office/word/2012/wordml" xmlns:w16cex="http://schemas.microsoft.com/office/word/2018/wordml/cex" xmlns:w16cid="http://schemas.microsoft.com/office/word/2016/wordml/cid" xmlns:w16="http://schemas.microsoft.com/office/word/2018/wordml" xmlns:w16se="http://schemas.microsoft.com/office/word/2015/wordml/symex" xmlns:wpg="http://schemas.microsoft.com/office/word/2010/wordprocessingGroup" xmlns:wpi="http://schemas.microsoft.com/office/word/2010/wordprocessingInk" xmlns:wne="http://schemas.microsoft.com/office/word/2006/wordml" xmlns:wps="http://schemas.microsoft.com/office/word/2010/wordprocessingShape" mc:Ignorable="w14 w15 w16se w16cid w16 w16cex wp14">
+<w:numbering xmlns:wpc="http://schemas.microsoft.com/office/word/2010/wordprocessingCanvas" xmlns:cx="http://schemas.microsoft.com/office/drawing/2014/chartex" xmlns:cx1="http://schemas.microsoft.com/office/drawing/2015/9/8/chartex" xmlns:cx2="http://schemas.microsoft.com/office/drawing/2015/10/21/chartex" xmlns:cx3="http://schemas.microsoft.com/office/drawing/2016/5/9/chartex" xmlns:cx4="http://schemas.microsoft.com/office/drawing/2016/5/10/chartex" xmlns:cx5="http://schemas.microsoft.com/office/drawing/2016/5/11/chartex" xmlns:cx6="http://schemas.microsoft.com/office/drawing/2016/5/12/chartex" xmlns:cx7="http://schemas.microsoft.com/office/drawing/2016/5/13/chartex" xmlns:cx8="http://schemas.microsoft.com/office/drawing/2016/5/14/chartex" xmlns:mc="http://schemas.openxmlformats.org/markup-compatibility/2006" xmlns:aink="http://schemas.microsoft.com/office/drawing/2016/ink" xmlns:am3d="http://schemas.microsoft.com/office/drawing/2017/model3d" xmlns:o="urn:schemas-microsoft-com:office:office" xmlns:r="http://schemas.openxmlformats.org/officeDocument/2006/relationships" xmlns:m="http://schemas.openxmlformats.org/officeDocument/2006/math" xmlns:v="urn:schemas-microsoft-com:vml" xmlns:wp14="http://schemas.microsoft.com/office/word/2010/wordprocessingDrawing" xmlns:wp="http://schemas.openxmlformats.org/drawingml/2006/wordprocessingDrawing" xmlns:w10="urn:schemas-microsoft-com:office:word" xmlns:w="http://schemas.openxmlformats.org/wordprocessingml/2006/main" xmlns:w14="http://schemas.microsoft.com/office/word/2010/wordml" xmlns:w15="http://schemas.microsoft.com/office/word/2012/wordml" xmlns:w16cex="http://schemas.microsoft.com/office/word/2018/wordml/cex" xmlns:w16cid="http://schemas.microsoft.com/office/word/2016/wordml/cid" xmlns:w16="http://schemas.microsoft.com/office/word/2018/wordml" xmlns:w16sdtdh="http://schemas.microsoft.com/office/word/2020/wordml/sdtdatahash" xmlns:w16se="http://schemas.microsoft.com/office/word/2015/wordml/symex" xmlns:wpg="http://schemas.microsoft.com/office/word/2010/wordprocessingGroup" xmlns:wpi="http://schemas.microsoft.com/office/word/2010/wordprocessingInk" xmlns:wne="http://schemas.microsoft.com/office/word/2006/wordml" xmlns:wps="http://schemas.microsoft.com/office/word/2010/wordprocessingShape" mc:Ignorable="w14 w15 w16se w16cid w16 w16cex w16sdtdh wp14">
   <w:abstractNum w:abstractNumId="0" w15:restartNumberingAfterBreak="0">
     <w:nsid w:val="05B75AEF"/>
     <w:multiLevelType w:val="hybridMultilevel"/>
@@ -4018,11 +3227,14 @@
   <w:num w:numId="10">
     <w:abstractNumId w:val="0"/>
   </w:num>
+  <w:num w:numId="11">
+    <w:abstractNumId w:val="0"/>
+  </w:num>
 </w:numbering>
 </file>
 
 <file path=word/styles.xml><?xml version="1.0" encoding="utf-8"?>
-<w:styles xmlns:mc="http://schemas.openxmlformats.org/markup-compatibility/2006" xmlns:r="http://schemas.openxmlformats.org/officeDocument/2006/relationships" xmlns:w="http://schemas.openxmlformats.org/wordprocessingml/2006/main" xmlns:w14="http://schemas.microsoft.com/office/word/2010/wordml" xmlns:w15="http://schemas.microsoft.com/office/word/2012/wordml" xmlns:w16cex="http://schemas.microsoft.com/office/word/2018/wordml/cex" xmlns:w16cid="http://schemas.microsoft.com/office/word/2016/wordml/cid" xmlns:w16="http://schemas.microsoft.com/office/word/2018/wordml" xmlns:w16se="http://schemas.microsoft.com/office/word/2015/wordml/symex" mc:Ignorable="w14 w15 w16se w16cid w16 w16cex">
+<w:styles xmlns:mc="http://schemas.openxmlformats.org/markup-compatibility/2006" xmlns:r="http://schemas.openxmlformats.org/officeDocument/2006/relationships" xmlns:w="http://schemas.openxmlformats.org/wordprocessingml/2006/main" xmlns:w14="http://schemas.microsoft.com/office/word/2010/wordml" xmlns:w15="http://schemas.microsoft.com/office/word/2012/wordml" xmlns:w16cex="http://schemas.microsoft.com/office/word/2018/wordml/cex" xmlns:w16cid="http://schemas.microsoft.com/office/word/2016/wordml/cid" xmlns:w16="http://schemas.microsoft.com/office/word/2018/wordml" xmlns:w16sdtdh="http://schemas.microsoft.com/office/word/2020/wordml/sdtdatahash" xmlns:w16se="http://schemas.microsoft.com/office/word/2015/wordml/symex" mc:Ignorable="w14 w15 w16se w16cid w16 w16cex w16sdtdh">
   <w:docDefaults>
     <w:rPrDefault>
       <w:rPr>

</xml_diff>